<commit_message>
removed unneeded stats from the events log, and updated incorrect data in engagement logs
</commit_message>
<xml_diff>
--- a/event-logs.docx
+++ b/event-logs.docx
@@ -425,8 +425,6 @@
               </w:rPr>
               <w:t>0.81</w:t>
             </w:r>
-            <w:bookmarkStart w:id="0" w:name="_GoBack"/>
-            <w:bookmarkEnd w:id="0"/>
           </w:p>
         </w:tc>
         <w:tc>
@@ -873,6 +871,730 @@
     </w:tbl>
     <w:p/>
     <w:p/>
+    <w:p/>
+    <w:tbl>
+      <w:tblPr>
+        <w:tblStyle w:val="LightList"/>
+        <w:tblW w:w="0" w:type="auto"/>
+        <w:tblLook w:val="04A0" w:firstRow="1" w:lastRow="0" w:firstColumn="1" w:lastColumn="0" w:noHBand="0" w:noVBand="1"/>
+      </w:tblPr>
+      <w:tblGrid>
+        <w:gridCol w:w="4484"/>
+        <w:gridCol w:w="1310"/>
+        <w:gridCol w:w="764"/>
+        <w:gridCol w:w="2298"/>
+      </w:tblGrid>
+      <w:tr>
+        <w:trPr>
+          <w:cnfStyle w:val="100000000000" w:firstRow="1" w:lastRow="0" w:firstColumn="0" w:lastColumn="0" w:oddVBand="0" w:evenVBand="0" w:oddHBand="0" w:evenHBand="0" w:firstRowFirstColumn="0" w:firstRowLastColumn="0" w:lastRowFirstColumn="0" w:lastRowLastColumn="0"/>
+        </w:trPr>
+        <w:tc>
+          <w:tcPr>
+            <w:cnfStyle w:val="001000000000" w:firstRow="0" w:lastRow="0" w:firstColumn="1" w:lastColumn="0" w:oddVBand="0" w:evenVBand="0" w:oddHBand="0" w:evenHBand="0" w:firstRowFirstColumn="0" w:firstRowLastColumn="0" w:lastRowFirstColumn="0" w:lastRowLastColumn="0"/>
+            <w:tcW w:w="4484" w:type="dxa"/>
+          </w:tcPr>
+          <w:p>
+            <w:pPr>
+              <w:rPr>
+                <w:rFonts w:asciiTheme="majorHAnsi" w:hAnsiTheme="majorHAnsi"/>
+              </w:rPr>
+            </w:pPr>
+            <w:r>
+              <w:rPr>
+                <w:rFonts w:asciiTheme="majorHAnsi" w:hAnsiTheme="majorHAnsi"/>
+              </w:rPr>
+              <w:t>Logged event type</w:t>
+            </w:r>
+          </w:p>
+        </w:tc>
+        <w:tc>
+          <w:tcPr>
+            <w:tcW w:w="1310" w:type="dxa"/>
+          </w:tcPr>
+          <w:p>
+            <w:pPr>
+              <w:cnfStyle w:val="100000000000" w:firstRow="1" w:lastRow="0" w:firstColumn="0" w:lastColumn="0" w:oddVBand="0" w:evenVBand="0" w:oddHBand="0" w:evenHBand="0" w:firstRowFirstColumn="0" w:firstRowLastColumn="0" w:lastRowFirstColumn="0" w:lastRowLastColumn="0"/>
+              <w:rPr>
+                <w:rFonts w:asciiTheme="majorHAnsi" w:hAnsiTheme="majorHAnsi"/>
+              </w:rPr>
+            </w:pPr>
+            <w:r>
+              <w:rPr>
+                <w:rFonts w:asciiTheme="majorHAnsi" w:hAnsiTheme="majorHAnsi"/>
+              </w:rPr>
+              <w:t>in-feed quiz</w:t>
+            </w:r>
+          </w:p>
+        </w:tc>
+        <w:tc>
+          <w:tcPr>
+            <w:tcW w:w="0" w:type="auto"/>
+          </w:tcPr>
+          <w:p>
+            <w:pPr>
+              <w:cnfStyle w:val="100000000000" w:firstRow="1" w:lastRow="0" w:firstColumn="0" w:lastColumn="0" w:oddVBand="0" w:evenVBand="0" w:oddHBand="0" w:evenHBand="0" w:firstRowFirstColumn="0" w:firstRowLastColumn="0" w:lastRowFirstColumn="0" w:lastRowLastColumn="0"/>
+              <w:rPr>
+                <w:rFonts w:asciiTheme="majorHAnsi" w:hAnsiTheme="majorHAnsi"/>
+              </w:rPr>
+            </w:pPr>
+            <w:r>
+              <w:rPr>
+                <w:rFonts w:asciiTheme="majorHAnsi" w:hAnsiTheme="majorHAnsi"/>
+              </w:rPr>
+              <w:t>link</w:t>
+            </w:r>
+          </w:p>
+        </w:tc>
+        <w:tc>
+          <w:tcPr>
+            <w:tcW w:w="0" w:type="auto"/>
+          </w:tcPr>
+          <w:p>
+            <w:pPr>
+              <w:cnfStyle w:val="100000000000" w:firstRow="1" w:lastRow="0" w:firstColumn="0" w:lastColumn="0" w:oddVBand="0" w:evenVBand="0" w:oddHBand="0" w:evenHBand="0" w:firstRowFirstColumn="0" w:firstRowLastColumn="0" w:lastRowFirstColumn="0" w:lastRowLastColumn="0"/>
+              <w:rPr>
+                <w:rFonts w:asciiTheme="majorHAnsi" w:hAnsiTheme="majorHAnsi"/>
+              </w:rPr>
+            </w:pPr>
+            <w:r>
+              <w:rPr>
+                <w:rFonts w:asciiTheme="majorHAnsi" w:hAnsiTheme="majorHAnsi"/>
+              </w:rPr>
+              <w:t>Significant difference?</w:t>
+            </w:r>
+          </w:p>
+        </w:tc>
+      </w:tr>
+      <w:tr>
+        <w:trPr>
+          <w:cnfStyle w:val="000000100000" w:firstRow="0" w:lastRow="0" w:firstColumn="0" w:lastColumn="0" w:oddVBand="0" w:evenVBand="0" w:oddHBand="1" w:evenHBand="0" w:firstRowFirstColumn="0" w:firstRowLastColumn="0" w:lastRowFirstColumn="0" w:lastRowLastColumn="0"/>
+        </w:trPr>
+        <w:tc>
+          <w:tcPr>
+            <w:cnfStyle w:val="001000000000" w:firstRow="0" w:lastRow="0" w:firstColumn="1" w:lastColumn="0" w:oddVBand="0" w:evenVBand="0" w:oddHBand="0" w:evenHBand="0" w:firstRowFirstColumn="0" w:firstRowLastColumn="0" w:lastRowFirstColumn="0" w:lastRowLastColumn="0"/>
+            <w:tcW w:w="4484" w:type="dxa"/>
+          </w:tcPr>
+          <w:p>
+            <w:pPr>
+              <w:rPr>
+                <w:rFonts w:asciiTheme="majorHAnsi" w:hAnsiTheme="majorHAnsi"/>
+              </w:rPr>
+            </w:pPr>
+            <w:r>
+              <w:rPr>
+                <w:rFonts w:asciiTheme="majorHAnsi" w:hAnsiTheme="majorHAnsi"/>
+              </w:rPr>
+              <w:t>N</w:t>
+            </w:r>
+            <w:r>
+              <w:rPr>
+                <w:rFonts w:asciiTheme="majorHAnsi" w:hAnsiTheme="majorHAnsi"/>
+              </w:rPr>
+              <w:t>umber of quizzes answered</w:t>
+            </w:r>
+          </w:p>
+        </w:tc>
+        <w:tc>
+          <w:tcPr>
+            <w:tcW w:w="1310" w:type="dxa"/>
+          </w:tcPr>
+          <w:p>
+            <w:pPr>
+              <w:cnfStyle w:val="000000100000" w:firstRow="0" w:lastRow="0" w:firstColumn="0" w:lastColumn="0" w:oddVBand="0" w:evenVBand="0" w:oddHBand="1" w:evenHBand="0" w:firstRowFirstColumn="0" w:firstRowLastColumn="0" w:lastRowFirstColumn="0" w:lastRowLastColumn="0"/>
+              <w:rPr>
+                <w:rFonts w:asciiTheme="majorHAnsi" w:hAnsiTheme="majorHAnsi"/>
+                <w:b/>
+              </w:rPr>
+            </w:pPr>
+            <w:r>
+              <w:rPr>
+                <w:rFonts w:asciiTheme="majorHAnsi" w:hAnsiTheme="majorHAnsi"/>
+                <w:b/>
+              </w:rPr>
+              <w:t>116.3</w:t>
+            </w:r>
+          </w:p>
+        </w:tc>
+        <w:tc>
+          <w:tcPr>
+            <w:tcW w:w="0" w:type="auto"/>
+          </w:tcPr>
+          <w:p>
+            <w:pPr>
+              <w:cnfStyle w:val="000000100000" w:firstRow="0" w:lastRow="0" w:firstColumn="0" w:lastColumn="0" w:oddVBand="0" w:evenVBand="0" w:oddHBand="1" w:evenHBand="0" w:firstRowFirstColumn="0" w:firstRowLastColumn="0" w:lastRowFirstColumn="0" w:lastRowLastColumn="0"/>
+              <w:rPr>
+                <w:rFonts w:asciiTheme="majorHAnsi" w:hAnsiTheme="majorHAnsi"/>
+                <w:b/>
+              </w:rPr>
+            </w:pPr>
+            <w:r>
+              <w:rPr>
+                <w:rFonts w:asciiTheme="majorHAnsi" w:hAnsiTheme="majorHAnsi"/>
+                <w:b/>
+              </w:rPr>
+              <w:t>17.</w:t>
+            </w:r>
+            <w:r>
+              <w:rPr>
+                <w:rFonts w:asciiTheme="majorHAnsi" w:hAnsiTheme="majorHAnsi"/>
+                <w:b/>
+              </w:rPr>
+              <w:t>9</w:t>
+            </w:r>
+          </w:p>
+        </w:tc>
+        <w:tc>
+          <w:tcPr>
+            <w:tcW w:w="0" w:type="auto"/>
+          </w:tcPr>
+          <w:p>
+            <w:pPr>
+              <w:cnfStyle w:val="000000100000" w:firstRow="0" w:lastRow="0" w:firstColumn="0" w:lastColumn="0" w:oddVBand="0" w:evenVBand="0" w:oddHBand="1" w:evenHBand="0" w:firstRowFirstColumn="0" w:firstRowLastColumn="0" w:lastRowFirstColumn="0" w:lastRowLastColumn="0"/>
+              <w:rPr>
+                <w:rFonts w:asciiTheme="majorHAnsi" w:hAnsiTheme="majorHAnsi"/>
+                <w:b/>
+              </w:rPr>
+            </w:pPr>
+            <w:r>
+              <w:rPr>
+                <w:rFonts w:asciiTheme="majorHAnsi" w:hAnsiTheme="majorHAnsi"/>
+                <w:b/>
+              </w:rPr>
+              <w:t xml:space="preserve">Yes </w:t>
+            </w:r>
+            <w:r>
+              <w:rPr>
+                <w:rFonts w:asciiTheme="majorHAnsi" w:hAnsiTheme="majorHAnsi"/>
+                <w:b/>
+                <w:sz w:val="20"/>
+                <w:szCs w:val="20"/>
+              </w:rPr>
+              <w:t>(t=2.42, p=0.032)</w:t>
+            </w:r>
+          </w:p>
+        </w:tc>
+      </w:tr>
+      <w:tr>
+        <w:tc>
+          <w:tcPr>
+            <w:cnfStyle w:val="001000000000" w:firstRow="0" w:lastRow="0" w:firstColumn="1" w:lastColumn="0" w:oddVBand="0" w:evenVBand="0" w:oddHBand="0" w:evenHBand="0" w:firstRowFirstColumn="0" w:firstRowLastColumn="0" w:lastRowFirstColumn="0" w:lastRowLastColumn="0"/>
+            <w:tcW w:w="4484" w:type="dxa"/>
+          </w:tcPr>
+          <w:p>
+            <w:pPr>
+              <w:rPr>
+                <w:rFonts w:asciiTheme="majorHAnsi" w:hAnsiTheme="majorHAnsi"/>
+              </w:rPr>
+            </w:pPr>
+            <w:r>
+              <w:rPr>
+                <w:rFonts w:asciiTheme="majorHAnsi" w:hAnsiTheme="majorHAnsi"/>
+              </w:rPr>
+              <w:t>Number of study sessions</w:t>
+            </w:r>
+          </w:p>
+        </w:tc>
+        <w:tc>
+          <w:tcPr>
+            <w:tcW w:w="1310" w:type="dxa"/>
+          </w:tcPr>
+          <w:p>
+            <w:pPr>
+              <w:cnfStyle w:val="000000000000" w:firstRow="0" w:lastRow="0" w:firstColumn="0" w:lastColumn="0" w:oddVBand="0" w:evenVBand="0" w:oddHBand="0" w:evenHBand="0" w:firstRowFirstColumn="0" w:firstRowLastColumn="0" w:lastRowFirstColumn="0" w:lastRowLastColumn="0"/>
+              <w:rPr>
+                <w:rFonts w:asciiTheme="majorHAnsi" w:hAnsiTheme="majorHAnsi"/>
+                <w:b/>
+              </w:rPr>
+            </w:pPr>
+            <w:r>
+              <w:rPr>
+                <w:rFonts w:asciiTheme="majorHAnsi" w:hAnsiTheme="majorHAnsi"/>
+                <w:b/>
+              </w:rPr>
+              <w:t>21.29</w:t>
+            </w:r>
+          </w:p>
+        </w:tc>
+        <w:tc>
+          <w:tcPr>
+            <w:tcW w:w="0" w:type="auto"/>
+          </w:tcPr>
+          <w:p>
+            <w:pPr>
+              <w:cnfStyle w:val="000000000000" w:firstRow="0" w:lastRow="0" w:firstColumn="0" w:lastColumn="0" w:oddVBand="0" w:evenVBand="0" w:oddHBand="0" w:evenHBand="0" w:firstRowFirstColumn="0" w:firstRowLastColumn="0" w:lastRowFirstColumn="0" w:lastRowLastColumn="0"/>
+              <w:rPr>
+                <w:rFonts w:asciiTheme="majorHAnsi" w:hAnsiTheme="majorHAnsi"/>
+                <w:b/>
+              </w:rPr>
+            </w:pPr>
+            <w:r>
+              <w:rPr>
+                <w:rFonts w:asciiTheme="majorHAnsi" w:hAnsiTheme="majorHAnsi"/>
+                <w:b/>
+              </w:rPr>
+              <w:t>1.57</w:t>
+            </w:r>
+          </w:p>
+        </w:tc>
+        <w:tc>
+          <w:tcPr>
+            <w:tcW w:w="0" w:type="auto"/>
+          </w:tcPr>
+          <w:p>
+            <w:pPr>
+              <w:cnfStyle w:val="000000000000" w:firstRow="0" w:lastRow="0" w:firstColumn="0" w:lastColumn="0" w:oddVBand="0" w:evenVBand="0" w:oddHBand="0" w:evenHBand="0" w:firstRowFirstColumn="0" w:firstRowLastColumn="0" w:lastRowFirstColumn="0" w:lastRowLastColumn="0"/>
+              <w:rPr>
+                <w:rFonts w:asciiTheme="majorHAnsi" w:hAnsiTheme="majorHAnsi"/>
+                <w:b/>
+              </w:rPr>
+            </w:pPr>
+            <w:r>
+              <w:rPr>
+                <w:rFonts w:asciiTheme="majorHAnsi" w:hAnsiTheme="majorHAnsi"/>
+                <w:b/>
+              </w:rPr>
+              <w:t xml:space="preserve">Yes </w:t>
+            </w:r>
+            <w:r>
+              <w:rPr>
+                <w:rFonts w:asciiTheme="majorHAnsi" w:hAnsiTheme="majorHAnsi"/>
+                <w:b/>
+                <w:sz w:val="20"/>
+                <w:szCs w:val="20"/>
+              </w:rPr>
+              <w:t>(t=2.62, p=0.022</w:t>
+            </w:r>
+            <w:r>
+              <w:rPr>
+                <w:rFonts w:asciiTheme="majorHAnsi" w:hAnsiTheme="majorHAnsi"/>
+                <w:b/>
+                <w:sz w:val="20"/>
+                <w:szCs w:val="20"/>
+              </w:rPr>
+              <w:t>)</w:t>
+            </w:r>
+          </w:p>
+        </w:tc>
+      </w:tr>
+      <w:tr>
+        <w:trPr>
+          <w:cnfStyle w:val="000000100000" w:firstRow="0" w:lastRow="0" w:firstColumn="0" w:lastColumn="0" w:oddVBand="0" w:evenVBand="0" w:oddHBand="1" w:evenHBand="0" w:firstRowFirstColumn="0" w:firstRowLastColumn="0" w:lastRowFirstColumn="0" w:lastRowLastColumn="0"/>
+        </w:trPr>
+        <w:tc>
+          <w:tcPr>
+            <w:cnfStyle w:val="001000000000" w:firstRow="0" w:lastRow="0" w:firstColumn="1" w:lastColumn="0" w:oddVBand="0" w:evenVBand="0" w:oddHBand="0" w:evenHBand="0" w:firstRowFirstColumn="0" w:firstRowLastColumn="0" w:lastRowFirstColumn="0" w:lastRowLastColumn="0"/>
+            <w:tcW w:w="4484" w:type="dxa"/>
+          </w:tcPr>
+          <w:p>
+            <w:pPr>
+              <w:rPr>
+                <w:rFonts w:asciiTheme="majorHAnsi" w:hAnsiTheme="majorHAnsi"/>
+              </w:rPr>
+            </w:pPr>
+            <w:r>
+              <w:rPr>
+                <w:rFonts w:asciiTheme="majorHAnsi" w:hAnsiTheme="majorHAnsi"/>
+              </w:rPr>
+              <w:t>Number of days on which at least one quiz was answered</w:t>
+            </w:r>
+          </w:p>
+        </w:tc>
+        <w:tc>
+          <w:tcPr>
+            <w:tcW w:w="1310" w:type="dxa"/>
+          </w:tcPr>
+          <w:p>
+            <w:pPr>
+              <w:cnfStyle w:val="000000100000" w:firstRow="0" w:lastRow="0" w:firstColumn="0" w:lastColumn="0" w:oddVBand="0" w:evenVBand="0" w:oddHBand="1" w:evenHBand="0" w:firstRowFirstColumn="0" w:firstRowLastColumn="0" w:lastRowFirstColumn="0" w:lastRowLastColumn="0"/>
+              <w:rPr>
+                <w:rFonts w:asciiTheme="majorHAnsi" w:hAnsiTheme="majorHAnsi"/>
+                <w:b/>
+              </w:rPr>
+            </w:pPr>
+            <w:r>
+              <w:rPr>
+                <w:rFonts w:asciiTheme="majorHAnsi" w:hAnsiTheme="majorHAnsi"/>
+                <w:b/>
+              </w:rPr>
+              <w:t>4.43</w:t>
+            </w:r>
+          </w:p>
+        </w:tc>
+        <w:tc>
+          <w:tcPr>
+            <w:tcW w:w="0" w:type="auto"/>
+          </w:tcPr>
+          <w:p>
+            <w:pPr>
+              <w:cnfStyle w:val="000000100000" w:firstRow="0" w:lastRow="0" w:firstColumn="0" w:lastColumn="0" w:oddVBand="0" w:evenVBand="0" w:oddHBand="1" w:evenHBand="0" w:firstRowFirstColumn="0" w:firstRowLastColumn="0" w:lastRowFirstColumn="0" w:lastRowLastColumn="0"/>
+              <w:rPr>
+                <w:rFonts w:asciiTheme="majorHAnsi" w:hAnsiTheme="majorHAnsi"/>
+                <w:b/>
+              </w:rPr>
+            </w:pPr>
+            <w:r>
+              <w:rPr>
+                <w:rFonts w:asciiTheme="majorHAnsi" w:hAnsiTheme="majorHAnsi"/>
+                <w:b/>
+              </w:rPr>
+              <w:t>0.86</w:t>
+            </w:r>
+          </w:p>
+        </w:tc>
+        <w:tc>
+          <w:tcPr>
+            <w:tcW w:w="0" w:type="auto"/>
+          </w:tcPr>
+          <w:p>
+            <w:pPr>
+              <w:cnfStyle w:val="000000100000" w:firstRow="0" w:lastRow="0" w:firstColumn="0" w:lastColumn="0" w:oddVBand="0" w:evenVBand="0" w:oddHBand="1" w:evenHBand="0" w:firstRowFirstColumn="0" w:firstRowLastColumn="0" w:lastRowFirstColumn="0" w:lastRowLastColumn="0"/>
+              <w:rPr>
+                <w:rFonts w:asciiTheme="majorHAnsi" w:hAnsiTheme="majorHAnsi"/>
+                <w:b/>
+              </w:rPr>
+            </w:pPr>
+            <w:r>
+              <w:rPr>
+                <w:rFonts w:asciiTheme="majorHAnsi" w:hAnsiTheme="majorHAnsi"/>
+                <w:b/>
+              </w:rPr>
+              <w:t xml:space="preserve">Yes </w:t>
+            </w:r>
+            <w:r>
+              <w:rPr>
+                <w:rFonts w:asciiTheme="majorHAnsi" w:hAnsiTheme="majorHAnsi"/>
+                <w:b/>
+                <w:sz w:val="20"/>
+                <w:szCs w:val="20"/>
+              </w:rPr>
+              <w:t>(t=4.33, p=0.001)</w:t>
+            </w:r>
+          </w:p>
+        </w:tc>
+      </w:tr>
+      <w:tr>
+        <w:tc>
+          <w:tcPr>
+            <w:cnfStyle w:val="001000000000" w:firstRow="0" w:lastRow="0" w:firstColumn="1" w:lastColumn="0" w:oddVBand="0" w:evenVBand="0" w:oddHBand="0" w:evenHBand="0" w:firstRowFirstColumn="0" w:firstRowLastColumn="0" w:lastRowFirstColumn="0" w:lastRowLastColumn="0"/>
+            <w:tcW w:w="4484" w:type="dxa"/>
+          </w:tcPr>
+          <w:p>
+            <w:pPr>
+              <w:rPr>
+                <w:rFonts w:asciiTheme="majorHAnsi" w:hAnsiTheme="majorHAnsi"/>
+              </w:rPr>
+            </w:pPr>
+            <w:r>
+              <w:rPr>
+                <w:rFonts w:asciiTheme="majorHAnsi" w:hAnsiTheme="majorHAnsi"/>
+              </w:rPr>
+              <w:t>Fraction of days Facebook was visited on which at least one quiz was answered</w:t>
+            </w:r>
+          </w:p>
+        </w:tc>
+        <w:tc>
+          <w:tcPr>
+            <w:tcW w:w="1310" w:type="dxa"/>
+          </w:tcPr>
+          <w:p>
+            <w:pPr>
+              <w:cnfStyle w:val="000000000000" w:firstRow="0" w:lastRow="0" w:firstColumn="0" w:lastColumn="0" w:oddVBand="0" w:evenVBand="0" w:oddHBand="0" w:evenHBand="0" w:firstRowFirstColumn="0" w:firstRowLastColumn="0" w:lastRowFirstColumn="0" w:lastRowLastColumn="0"/>
+              <w:rPr>
+                <w:rFonts w:asciiTheme="majorHAnsi" w:hAnsiTheme="majorHAnsi"/>
+                <w:b/>
+              </w:rPr>
+            </w:pPr>
+            <w:r>
+              <w:rPr>
+                <w:rFonts w:asciiTheme="majorHAnsi" w:hAnsiTheme="majorHAnsi"/>
+                <w:b/>
+              </w:rPr>
+              <w:t>0.81</w:t>
+            </w:r>
+          </w:p>
+        </w:tc>
+        <w:tc>
+          <w:tcPr>
+            <w:tcW w:w="0" w:type="auto"/>
+          </w:tcPr>
+          <w:p>
+            <w:pPr>
+              <w:cnfStyle w:val="000000000000" w:firstRow="0" w:lastRow="0" w:firstColumn="0" w:lastColumn="0" w:oddVBand="0" w:evenVBand="0" w:oddHBand="0" w:evenHBand="0" w:firstRowFirstColumn="0" w:firstRowLastColumn="0" w:lastRowFirstColumn="0" w:lastRowLastColumn="0"/>
+              <w:rPr>
+                <w:rFonts w:asciiTheme="majorHAnsi" w:hAnsiTheme="majorHAnsi"/>
+                <w:b/>
+              </w:rPr>
+            </w:pPr>
+            <w:r>
+              <w:rPr>
+                <w:rFonts w:asciiTheme="majorHAnsi" w:hAnsiTheme="majorHAnsi"/>
+                <w:b/>
+              </w:rPr>
+              <w:t>0.18</w:t>
+            </w:r>
+          </w:p>
+        </w:tc>
+        <w:tc>
+          <w:tcPr>
+            <w:tcW w:w="0" w:type="auto"/>
+          </w:tcPr>
+          <w:p>
+            <w:pPr>
+              <w:cnfStyle w:val="000000000000" w:firstRow="0" w:lastRow="0" w:firstColumn="0" w:lastColumn="0" w:oddVBand="0" w:evenVBand="0" w:oddHBand="0" w:evenHBand="0" w:firstRowFirstColumn="0" w:firstRowLastColumn="0" w:lastRowFirstColumn="0" w:lastRowLastColumn="0"/>
+              <w:rPr>
+                <w:rFonts w:asciiTheme="majorHAnsi" w:hAnsiTheme="majorHAnsi"/>
+                <w:b/>
+              </w:rPr>
+            </w:pPr>
+            <w:r>
+              <w:rPr>
+                <w:rFonts w:asciiTheme="majorHAnsi" w:hAnsiTheme="majorHAnsi"/>
+                <w:b/>
+              </w:rPr>
+              <w:t xml:space="preserve">Yes </w:t>
+            </w:r>
+            <w:r>
+              <w:rPr>
+                <w:rFonts w:asciiTheme="majorHAnsi" w:hAnsiTheme="majorHAnsi"/>
+                <w:b/>
+                <w:sz w:val="20"/>
+                <w:szCs w:val="20"/>
+              </w:rPr>
+              <w:t>(t=4.87, p=0.0004)</w:t>
+            </w:r>
+          </w:p>
+        </w:tc>
+      </w:tr>
+      <w:tr>
+        <w:trPr>
+          <w:cnfStyle w:val="000000100000" w:firstRow="0" w:lastRow="0" w:firstColumn="0" w:lastColumn="0" w:oddVBand="0" w:evenVBand="0" w:oddHBand="1" w:evenHBand="0" w:firstRowFirstColumn="0" w:firstRowLastColumn="0" w:lastRowFirstColumn="0" w:lastRowLastColumn="0"/>
+        </w:trPr>
+        <w:tc>
+          <w:tcPr>
+            <w:cnfStyle w:val="001000000000" w:firstRow="0" w:lastRow="0" w:firstColumn="1" w:lastColumn="0" w:oddVBand="0" w:evenVBand="0" w:oddHBand="0" w:evenHBand="0" w:firstRowFirstColumn="0" w:firstRowLastColumn="0" w:lastRowFirstColumn="0" w:lastRowLastColumn="0"/>
+            <w:tcW w:w="4484" w:type="dxa"/>
+          </w:tcPr>
+          <w:p>
+            <w:pPr>
+              <w:rPr>
+                <w:rFonts w:asciiTheme="majorHAnsi" w:hAnsiTheme="majorHAnsi"/>
+                <w:b w:val="0"/>
+              </w:rPr>
+            </w:pPr>
+            <w:r>
+              <w:rPr>
+                <w:rFonts w:asciiTheme="majorHAnsi" w:hAnsiTheme="majorHAnsi"/>
+                <w:b w:val="0"/>
+              </w:rPr>
+              <w:t>Number of days Facebook was visited</w:t>
+            </w:r>
+          </w:p>
+        </w:tc>
+        <w:tc>
+          <w:tcPr>
+            <w:tcW w:w="1310" w:type="dxa"/>
+          </w:tcPr>
+          <w:p>
+            <w:pPr>
+              <w:cnfStyle w:val="000000100000" w:firstRow="0" w:lastRow="0" w:firstColumn="0" w:lastColumn="0" w:oddVBand="0" w:evenVBand="0" w:oddHBand="1" w:evenHBand="0" w:firstRowFirstColumn="0" w:firstRowLastColumn="0" w:lastRowFirstColumn="0" w:lastRowLastColumn="0"/>
+              <w:rPr>
+                <w:rFonts w:asciiTheme="majorHAnsi" w:hAnsiTheme="majorHAnsi"/>
+              </w:rPr>
+            </w:pPr>
+            <w:r>
+              <w:rPr>
+                <w:rFonts w:asciiTheme="majorHAnsi" w:hAnsiTheme="majorHAnsi"/>
+              </w:rPr>
+              <w:t>5.71</w:t>
+            </w:r>
+          </w:p>
+        </w:tc>
+        <w:tc>
+          <w:tcPr>
+            <w:tcW w:w="0" w:type="auto"/>
+          </w:tcPr>
+          <w:p>
+            <w:pPr>
+              <w:cnfStyle w:val="000000100000" w:firstRow="0" w:lastRow="0" w:firstColumn="0" w:lastColumn="0" w:oddVBand="0" w:evenVBand="0" w:oddHBand="1" w:evenHBand="0" w:firstRowFirstColumn="0" w:firstRowLastColumn="0" w:lastRowFirstColumn="0" w:lastRowLastColumn="0"/>
+              <w:rPr>
+                <w:rFonts w:asciiTheme="majorHAnsi" w:hAnsiTheme="majorHAnsi"/>
+              </w:rPr>
+            </w:pPr>
+            <w:r>
+              <w:rPr>
+                <w:rFonts w:asciiTheme="majorHAnsi" w:hAnsiTheme="majorHAnsi"/>
+              </w:rPr>
+              <w:t>6.14</w:t>
+            </w:r>
+          </w:p>
+        </w:tc>
+        <w:tc>
+          <w:tcPr>
+            <w:tcW w:w="0" w:type="auto"/>
+          </w:tcPr>
+          <w:p>
+            <w:pPr>
+              <w:cnfStyle w:val="000000100000" w:firstRow="0" w:lastRow="0" w:firstColumn="0" w:lastColumn="0" w:oddVBand="0" w:evenVBand="0" w:oddHBand="1" w:evenHBand="0" w:firstRowFirstColumn="0" w:firstRowLastColumn="0" w:lastRowFirstColumn="0" w:lastRowLastColumn="0"/>
+              <w:rPr>
+                <w:rFonts w:asciiTheme="majorHAnsi" w:hAnsiTheme="majorHAnsi"/>
+              </w:rPr>
+            </w:pPr>
+            <w:r>
+              <w:rPr>
+                <w:rFonts w:asciiTheme="majorHAnsi" w:hAnsiTheme="majorHAnsi"/>
+              </w:rPr>
+              <w:t xml:space="preserve">No </w:t>
+            </w:r>
+            <w:r>
+              <w:rPr>
+                <w:rFonts w:asciiTheme="majorHAnsi" w:hAnsiTheme="majorHAnsi"/>
+                <w:sz w:val="20"/>
+                <w:szCs w:val="20"/>
+              </w:rPr>
+              <w:t>(t=-0.43, p=0.677)</w:t>
+            </w:r>
+          </w:p>
+        </w:tc>
+      </w:tr>
+      <w:tr>
+        <w:tc>
+          <w:tcPr>
+            <w:cnfStyle w:val="001000000000" w:firstRow="0" w:lastRow="0" w:firstColumn="1" w:lastColumn="0" w:oddVBand="0" w:evenVBand="0" w:oddHBand="0" w:evenHBand="0" w:firstRowFirstColumn="0" w:firstRowLastColumn="0" w:lastRowFirstColumn="0" w:lastRowLastColumn="0"/>
+            <w:tcW w:w="4484" w:type="dxa"/>
+          </w:tcPr>
+          <w:p>
+            <w:pPr>
+              <w:rPr>
+                <w:rFonts w:asciiTheme="majorHAnsi" w:hAnsiTheme="majorHAnsi"/>
+                <w:b w:val="0"/>
+              </w:rPr>
+            </w:pPr>
+            <w:r>
+              <w:rPr>
+                <w:rFonts w:asciiTheme="majorHAnsi" w:hAnsiTheme="majorHAnsi"/>
+                <w:b w:val="0"/>
+              </w:rPr>
+              <w:t>N</w:t>
+            </w:r>
+            <w:r>
+              <w:rPr>
+                <w:rFonts w:asciiTheme="majorHAnsi" w:hAnsiTheme="majorHAnsi"/>
+                <w:b w:val="0"/>
+              </w:rPr>
+              <w:t>umber of feed insertions</w:t>
+            </w:r>
+          </w:p>
+        </w:tc>
+        <w:tc>
+          <w:tcPr>
+            <w:tcW w:w="1310" w:type="dxa"/>
+          </w:tcPr>
+          <w:p>
+            <w:pPr>
+              <w:cnfStyle w:val="000000000000" w:firstRow="0" w:lastRow="0" w:firstColumn="0" w:lastColumn="0" w:oddVBand="0" w:evenVBand="0" w:oddHBand="0" w:evenHBand="0" w:firstRowFirstColumn="0" w:firstRowLastColumn="0" w:lastRowFirstColumn="0" w:lastRowLastColumn="0"/>
+              <w:rPr>
+                <w:rFonts w:asciiTheme="majorHAnsi" w:hAnsiTheme="majorHAnsi"/>
+              </w:rPr>
+            </w:pPr>
+            <w:r>
+              <w:rPr>
+                <w:rFonts w:asciiTheme="majorHAnsi" w:hAnsiTheme="majorHAnsi"/>
+              </w:rPr>
+              <w:t>132.1</w:t>
+            </w:r>
+          </w:p>
+        </w:tc>
+        <w:tc>
+          <w:tcPr>
+            <w:tcW w:w="0" w:type="auto"/>
+          </w:tcPr>
+          <w:p>
+            <w:pPr>
+              <w:cnfStyle w:val="000000000000" w:firstRow="0" w:lastRow="0" w:firstColumn="0" w:lastColumn="0" w:oddVBand="0" w:evenVBand="0" w:oddHBand="0" w:evenHBand="0" w:firstRowFirstColumn="0" w:firstRowLastColumn="0" w:lastRowFirstColumn="0" w:lastRowLastColumn="0"/>
+              <w:rPr>
+                <w:rFonts w:asciiTheme="majorHAnsi" w:hAnsiTheme="majorHAnsi"/>
+              </w:rPr>
+            </w:pPr>
+            <w:r>
+              <w:rPr>
+                <w:rFonts w:asciiTheme="majorHAnsi" w:hAnsiTheme="majorHAnsi"/>
+              </w:rPr>
+              <w:t>175.</w:t>
+            </w:r>
+            <w:r>
+              <w:rPr>
+                <w:rFonts w:asciiTheme="majorHAnsi" w:hAnsiTheme="majorHAnsi"/>
+              </w:rPr>
+              <w:t>6</w:t>
+            </w:r>
+          </w:p>
+        </w:tc>
+        <w:tc>
+          <w:tcPr>
+            <w:tcW w:w="0" w:type="auto"/>
+          </w:tcPr>
+          <w:p>
+            <w:pPr>
+              <w:cnfStyle w:val="000000000000" w:firstRow="0" w:lastRow="0" w:firstColumn="0" w:lastColumn="0" w:oddVBand="0" w:evenVBand="0" w:oddHBand="0" w:evenHBand="0" w:firstRowFirstColumn="0" w:firstRowLastColumn="0" w:lastRowFirstColumn="0" w:lastRowLastColumn="0"/>
+              <w:rPr>
+                <w:rFonts w:asciiTheme="majorHAnsi" w:hAnsiTheme="majorHAnsi"/>
+              </w:rPr>
+            </w:pPr>
+            <w:r>
+              <w:rPr>
+                <w:rFonts w:asciiTheme="majorHAnsi" w:hAnsiTheme="majorHAnsi"/>
+              </w:rPr>
+              <w:t xml:space="preserve">No </w:t>
+            </w:r>
+            <w:r>
+              <w:rPr>
+                <w:rFonts w:asciiTheme="majorHAnsi" w:hAnsiTheme="majorHAnsi"/>
+                <w:sz w:val="20"/>
+                <w:szCs w:val="20"/>
+              </w:rPr>
+              <w:t>(t=</w:t>
+            </w:r>
+            <w:r>
+              <w:rPr>
+                <w:rFonts w:asciiTheme="majorHAnsi" w:hAnsiTheme="majorHAnsi"/>
+                <w:sz w:val="20"/>
+                <w:szCs w:val="20"/>
+              </w:rPr>
+              <w:t>-0.56</w:t>
+            </w:r>
+            <w:r>
+              <w:rPr>
+                <w:rFonts w:asciiTheme="majorHAnsi" w:hAnsiTheme="majorHAnsi"/>
+                <w:sz w:val="20"/>
+                <w:szCs w:val="20"/>
+              </w:rPr>
+              <w:t>, p=0.</w:t>
+            </w:r>
+            <w:r>
+              <w:rPr>
+                <w:rFonts w:asciiTheme="majorHAnsi" w:hAnsiTheme="majorHAnsi"/>
+                <w:sz w:val="20"/>
+                <w:szCs w:val="20"/>
+              </w:rPr>
+              <w:t>585</w:t>
+            </w:r>
+            <w:r>
+              <w:rPr>
+                <w:rFonts w:asciiTheme="majorHAnsi" w:hAnsiTheme="majorHAnsi"/>
+                <w:sz w:val="20"/>
+                <w:szCs w:val="20"/>
+              </w:rPr>
+              <w:t>)</w:t>
+            </w:r>
+          </w:p>
+        </w:tc>
+      </w:tr>
+    </w:tbl>
+    <w:p/>
+    <w:p>
+      <w:bookmarkStart w:id="0" w:name="_GoBack"/>
+      <w:bookmarkEnd w:id="0"/>
+    </w:p>
     <w:sectPr>
       <w:pgSz w:w="12240" w:h="15840"/>
       <w:pgMar w:top="1440" w:right="1800" w:bottom="1440" w:left="1800" w:header="720" w:footer="720" w:gutter="0"/>

</xml_diff>

<commit_message>
updated incorrect data in engagement logs
</commit_message>
<xml_diff>
--- a/event-logs.docx
+++ b/event-logs.docx
@@ -1077,11 +1077,11 @@
       <w:tr>
         <w:tc>
           <w:tcPr>
-            <w:cnfStyle w:val="001000000000" w:firstRow="0" w:lastRow="0" w:firstColumn="1" w:lastColumn="0" w:oddVBand="0" w:evenVBand="0" w:oddHBand="0" w:evenHBand="0" w:firstRowFirstColumn="0" w:firstRowLastColumn="0" w:lastRowFirstColumn="0" w:lastRowLastColumn="0"/>
             <w:tcW w:w="4484" w:type="dxa"/>
           </w:tcPr>
           <w:p>
             <w:pPr>
+              <w:cnfStyle w:val="001000000000" w:firstRow="0" w:lastRow="0" w:firstColumn="1" w:lastColumn="0" w:oddVBand="0" w:evenVBand="0" w:oddHBand="0" w:evenHBand="0" w:firstRowFirstColumn="0" w:firstRowLastColumn="0" w:lastRowFirstColumn="0" w:lastRowLastColumn="0"/>
               <w:rPr>
                 <w:rFonts w:asciiTheme="majorHAnsi" w:hAnsiTheme="majorHAnsi"/>
               </w:rPr>
@@ -1100,7 +1100,6 @@
           </w:tcPr>
           <w:p>
             <w:pPr>
-              <w:cnfStyle w:val="000000000000" w:firstRow="0" w:lastRow="0" w:firstColumn="0" w:lastColumn="0" w:oddVBand="0" w:evenVBand="0" w:oddHBand="0" w:evenHBand="0" w:firstRowFirstColumn="0" w:firstRowLastColumn="0" w:lastRowFirstColumn="0" w:lastRowLastColumn="0"/>
               <w:rPr>
                 <w:rFonts w:asciiTheme="majorHAnsi" w:hAnsiTheme="majorHAnsi"/>
                 <w:b/>
@@ -1121,28 +1120,28 @@
           </w:tcPr>
           <w:p>
             <w:pPr>
-              <w:cnfStyle w:val="000000000000" w:firstRow="0" w:lastRow="0" w:firstColumn="0" w:lastColumn="0" w:oddVBand="0" w:evenVBand="0" w:oddHBand="0" w:evenHBand="0" w:firstRowFirstColumn="0" w:firstRowLastColumn="0" w:lastRowFirstColumn="0" w:lastRowLastColumn="0"/>
-              <w:rPr>
-                <w:rFonts w:asciiTheme="majorHAnsi" w:hAnsiTheme="majorHAnsi"/>
-                <w:b/>
-              </w:rPr>
-            </w:pPr>
-            <w:r>
-              <w:rPr>
-                <w:rFonts w:asciiTheme="majorHAnsi" w:hAnsiTheme="majorHAnsi"/>
-                <w:b/>
-              </w:rPr>
-              <w:t>1.57</w:t>
-            </w:r>
-          </w:p>
-        </w:tc>
-        <w:tc>
-          <w:tcPr>
-            <w:tcW w:w="0" w:type="auto"/>
-          </w:tcPr>
-          <w:p>
-            <w:pPr>
-              <w:cnfStyle w:val="000000000000" w:firstRow="0" w:lastRow="0" w:firstColumn="0" w:lastColumn="0" w:oddVBand="0" w:evenVBand="0" w:oddHBand="0" w:evenHBand="0" w:firstRowFirstColumn="0" w:firstRowLastColumn="0" w:lastRowFirstColumn="0" w:lastRowLastColumn="0"/>
+              <w:rPr>
+                <w:rFonts w:asciiTheme="majorHAnsi" w:hAnsiTheme="majorHAnsi"/>
+                <w:b/>
+              </w:rPr>
+            </w:pPr>
+            <w:r>
+              <w:rPr>
+                <w:rFonts w:asciiTheme="majorHAnsi" w:hAnsiTheme="majorHAnsi"/>
+                <w:b/>
+              </w:rPr>
+              <w:t>2.00</w:t>
+            </w:r>
+            <w:bookmarkStart w:id="0" w:name="_GoBack"/>
+            <w:bookmarkEnd w:id="0"/>
+          </w:p>
+        </w:tc>
+        <w:tc>
+          <w:tcPr>
+            <w:tcW w:w="0" w:type="auto"/>
+          </w:tcPr>
+          <w:p>
+            <w:pPr>
               <w:rPr>
                 <w:rFonts w:asciiTheme="majorHAnsi" w:hAnsiTheme="majorHAnsi"/>
                 <w:b/>
@@ -1591,10 +1590,7 @@
       </w:tr>
     </w:tbl>
     <w:p/>
-    <w:p>
-      <w:bookmarkStart w:id="0" w:name="_GoBack"/>
-      <w:bookmarkEnd w:id="0"/>
-    </w:p>
+    <w:p/>
     <w:sectPr>
       <w:pgSz w:w="12240" w:h="15840"/>
       <w:pgMar w:top="1440" w:right="1800" w:bottom="1440" w:left="1800" w:header="720" w:footer="720" w:gutter="0"/>

</xml_diff>

<commit_message>
improved the logged events table
</commit_message>
<xml_diff>
--- a/event-logs.docx
+++ b/event-logs.docx
@@ -1077,11 +1077,11 @@
       <w:tr>
         <w:tc>
           <w:tcPr>
+            <w:cnfStyle w:val="001000000000" w:firstRow="0" w:lastRow="0" w:firstColumn="1" w:lastColumn="0" w:oddVBand="0" w:evenVBand="0" w:oddHBand="0" w:evenHBand="0" w:firstRowFirstColumn="0" w:firstRowLastColumn="0" w:lastRowFirstColumn="0" w:lastRowLastColumn="0"/>
             <w:tcW w:w="4484" w:type="dxa"/>
           </w:tcPr>
           <w:p>
             <w:pPr>
-              <w:cnfStyle w:val="001000000000" w:firstRow="0" w:lastRow="0" w:firstColumn="1" w:lastColumn="0" w:oddVBand="0" w:evenVBand="0" w:oddHBand="0" w:evenHBand="0" w:firstRowFirstColumn="0" w:firstRowLastColumn="0" w:lastRowFirstColumn="0" w:lastRowLastColumn="0"/>
               <w:rPr>
                 <w:rFonts w:asciiTheme="majorHAnsi" w:hAnsiTheme="majorHAnsi"/>
               </w:rPr>
@@ -1100,6 +1100,7 @@
           </w:tcPr>
           <w:p>
             <w:pPr>
+              <w:cnfStyle w:val="000000000000" w:firstRow="0" w:lastRow="0" w:firstColumn="0" w:lastColumn="0" w:oddVBand="0" w:evenVBand="0" w:oddHBand="0" w:evenHBand="0" w:firstRowFirstColumn="0" w:firstRowLastColumn="0" w:lastRowFirstColumn="0" w:lastRowLastColumn="0"/>
               <w:rPr>
                 <w:rFonts w:asciiTheme="majorHAnsi" w:hAnsiTheme="majorHAnsi"/>
                 <w:b/>
@@ -1120,6 +1121,7 @@
           </w:tcPr>
           <w:p>
             <w:pPr>
+              <w:cnfStyle w:val="000000000000" w:firstRow="0" w:lastRow="0" w:firstColumn="0" w:lastColumn="0" w:oddVBand="0" w:evenVBand="0" w:oddHBand="0" w:evenHBand="0" w:firstRowFirstColumn="0" w:firstRowLastColumn="0" w:lastRowFirstColumn="0" w:lastRowLastColumn="0"/>
               <w:rPr>
                 <w:rFonts w:asciiTheme="majorHAnsi" w:hAnsiTheme="majorHAnsi"/>
                 <w:b/>
@@ -1132,16 +1134,15 @@
               </w:rPr>
               <w:t>2.00</w:t>
             </w:r>
-            <w:bookmarkStart w:id="0" w:name="_GoBack"/>
-            <w:bookmarkEnd w:id="0"/>
-          </w:p>
-        </w:tc>
-        <w:tc>
-          <w:tcPr>
-            <w:tcW w:w="0" w:type="auto"/>
-          </w:tcPr>
-          <w:p>
-            <w:pPr>
+          </w:p>
+        </w:tc>
+        <w:tc>
+          <w:tcPr>
+            <w:tcW w:w="0" w:type="auto"/>
+          </w:tcPr>
+          <w:p>
+            <w:pPr>
+              <w:cnfStyle w:val="000000000000" w:firstRow="0" w:lastRow="0" w:firstColumn="0" w:lastColumn="0" w:oddVBand="0" w:evenVBand="0" w:oddHBand="0" w:evenHBand="0" w:firstRowFirstColumn="0" w:firstRowLastColumn="0" w:lastRowFirstColumn="0" w:lastRowLastColumn="0"/>
               <w:rPr>
                 <w:rFonts w:asciiTheme="majorHAnsi" w:hAnsiTheme="majorHAnsi"/>
                 <w:b/>
@@ -1589,6 +1590,893 @@
         </w:tc>
       </w:tr>
     </w:tbl>
+    <w:p/>
+    <w:p/>
+    <w:p/>
+    <w:tbl>
+      <w:tblPr>
+        <w:tblStyle w:val="LightList"/>
+        <w:tblW w:w="0" w:type="auto"/>
+        <w:tblLook w:val="04A0" w:firstRow="1" w:lastRow="0" w:firstColumn="1" w:lastColumn="0" w:noHBand="0" w:noVBand="1"/>
+      </w:tblPr>
+      <w:tblGrid>
+        <w:gridCol w:w="4484"/>
+        <w:gridCol w:w="1310"/>
+        <w:gridCol w:w="764"/>
+        <w:gridCol w:w="2298"/>
+      </w:tblGrid>
+      <w:tr>
+        <w:trPr>
+          <w:cnfStyle w:val="100000000000" w:firstRow="1" w:lastRow="0" w:firstColumn="0" w:lastColumn="0" w:oddVBand="0" w:evenVBand="0" w:oddHBand="0" w:evenHBand="0" w:firstRowFirstColumn="0" w:firstRowLastColumn="0" w:lastRowFirstColumn="0" w:lastRowLastColumn="0"/>
+        </w:trPr>
+        <w:tc>
+          <w:tcPr>
+            <w:cnfStyle w:val="001000000000" w:firstRow="0" w:lastRow="0" w:firstColumn="1" w:lastColumn="0" w:oddVBand="0" w:evenVBand="0" w:oddHBand="0" w:evenHBand="0" w:firstRowFirstColumn="0" w:firstRowLastColumn="0" w:lastRowFirstColumn="0" w:lastRowLastColumn="0"/>
+            <w:tcW w:w="4484" w:type="dxa"/>
+          </w:tcPr>
+          <w:p>
+            <w:pPr>
+              <w:rPr>
+                <w:rFonts w:asciiTheme="majorHAnsi" w:hAnsiTheme="majorHAnsi"/>
+              </w:rPr>
+            </w:pPr>
+            <w:r>
+              <w:rPr>
+                <w:rFonts w:asciiTheme="majorHAnsi" w:hAnsiTheme="majorHAnsi"/>
+              </w:rPr>
+              <w:t>Logged event type</w:t>
+            </w:r>
+          </w:p>
+        </w:tc>
+        <w:tc>
+          <w:tcPr>
+            <w:tcW w:w="1310" w:type="dxa"/>
+          </w:tcPr>
+          <w:p>
+            <w:pPr>
+              <w:cnfStyle w:val="100000000000" w:firstRow="1" w:lastRow="0" w:firstColumn="0" w:lastColumn="0" w:oddVBand="0" w:evenVBand="0" w:oddHBand="0" w:evenHBand="0" w:firstRowFirstColumn="0" w:firstRowLastColumn="0" w:lastRowFirstColumn="0" w:lastRowLastColumn="0"/>
+              <w:rPr>
+                <w:rFonts w:asciiTheme="majorHAnsi" w:hAnsiTheme="majorHAnsi"/>
+              </w:rPr>
+            </w:pPr>
+            <w:r>
+              <w:rPr>
+                <w:rFonts w:asciiTheme="majorHAnsi" w:hAnsiTheme="majorHAnsi"/>
+              </w:rPr>
+              <w:t>in-feed quiz</w:t>
+            </w:r>
+          </w:p>
+        </w:tc>
+        <w:tc>
+          <w:tcPr>
+            <w:tcW w:w="0" w:type="auto"/>
+          </w:tcPr>
+          <w:p>
+            <w:pPr>
+              <w:cnfStyle w:val="100000000000" w:firstRow="1" w:lastRow="0" w:firstColumn="0" w:lastColumn="0" w:oddVBand="0" w:evenVBand="0" w:oddHBand="0" w:evenHBand="0" w:firstRowFirstColumn="0" w:firstRowLastColumn="0" w:lastRowFirstColumn="0" w:lastRowLastColumn="0"/>
+              <w:rPr>
+                <w:rFonts w:asciiTheme="majorHAnsi" w:hAnsiTheme="majorHAnsi"/>
+              </w:rPr>
+            </w:pPr>
+            <w:r>
+              <w:rPr>
+                <w:rFonts w:asciiTheme="majorHAnsi" w:hAnsiTheme="majorHAnsi"/>
+              </w:rPr>
+              <w:t>link</w:t>
+            </w:r>
+          </w:p>
+        </w:tc>
+        <w:tc>
+          <w:tcPr>
+            <w:tcW w:w="0" w:type="auto"/>
+          </w:tcPr>
+          <w:p>
+            <w:pPr>
+              <w:cnfStyle w:val="100000000000" w:firstRow="1" w:lastRow="0" w:firstColumn="0" w:lastColumn="0" w:oddVBand="0" w:evenVBand="0" w:oddHBand="0" w:evenHBand="0" w:firstRowFirstColumn="0" w:firstRowLastColumn="0" w:lastRowFirstColumn="0" w:lastRowLastColumn="0"/>
+              <w:rPr>
+                <w:rFonts w:asciiTheme="majorHAnsi" w:hAnsiTheme="majorHAnsi"/>
+              </w:rPr>
+            </w:pPr>
+            <w:r>
+              <w:rPr>
+                <w:rFonts w:asciiTheme="majorHAnsi" w:hAnsiTheme="majorHAnsi"/>
+              </w:rPr>
+              <w:t>Significant difference?</w:t>
+            </w:r>
+          </w:p>
+        </w:tc>
+      </w:tr>
+      <w:tr>
+        <w:trPr>
+          <w:cnfStyle w:val="000000100000" w:firstRow="0" w:lastRow="0" w:firstColumn="0" w:lastColumn="0" w:oddVBand="0" w:evenVBand="0" w:oddHBand="1" w:evenHBand="0" w:firstRowFirstColumn="0" w:firstRowLastColumn="0" w:lastRowFirstColumn="0" w:lastRowLastColumn="0"/>
+        </w:trPr>
+        <w:tc>
+          <w:tcPr>
+            <w:cnfStyle w:val="001000000000" w:firstRow="0" w:lastRow="0" w:firstColumn="1" w:lastColumn="0" w:oddVBand="0" w:evenVBand="0" w:oddHBand="0" w:evenHBand="0" w:firstRowFirstColumn="0" w:firstRowLastColumn="0" w:lastRowFirstColumn="0" w:lastRowLastColumn="0"/>
+            <w:tcW w:w="4484" w:type="dxa"/>
+          </w:tcPr>
+          <w:p>
+            <w:pPr>
+              <w:rPr>
+                <w:rFonts w:asciiTheme="majorHAnsi" w:hAnsiTheme="majorHAnsi"/>
+              </w:rPr>
+            </w:pPr>
+            <w:r>
+              <w:rPr>
+                <w:rFonts w:asciiTheme="majorHAnsi" w:hAnsiTheme="majorHAnsi"/>
+              </w:rPr>
+              <w:t>N</w:t>
+            </w:r>
+            <w:r>
+              <w:rPr>
+                <w:rFonts w:asciiTheme="majorHAnsi" w:hAnsiTheme="majorHAnsi"/>
+              </w:rPr>
+              <w:t>umber of quizzes answered</w:t>
+            </w:r>
+          </w:p>
+        </w:tc>
+        <w:tc>
+          <w:tcPr>
+            <w:tcW w:w="1310" w:type="dxa"/>
+          </w:tcPr>
+          <w:p>
+            <w:pPr>
+              <w:cnfStyle w:val="000000100000" w:firstRow="0" w:lastRow="0" w:firstColumn="0" w:lastColumn="0" w:oddVBand="0" w:evenVBand="0" w:oddHBand="1" w:evenHBand="0" w:firstRowFirstColumn="0" w:firstRowLastColumn="0" w:lastRowFirstColumn="0" w:lastRowLastColumn="0"/>
+              <w:rPr>
+                <w:rFonts w:asciiTheme="majorHAnsi" w:hAnsiTheme="majorHAnsi"/>
+                <w:b/>
+              </w:rPr>
+            </w:pPr>
+            <w:r>
+              <w:rPr>
+                <w:rFonts w:asciiTheme="majorHAnsi" w:hAnsiTheme="majorHAnsi"/>
+                <w:b/>
+              </w:rPr>
+              <w:t>116.3</w:t>
+            </w:r>
+          </w:p>
+        </w:tc>
+        <w:tc>
+          <w:tcPr>
+            <w:tcW w:w="0" w:type="auto"/>
+          </w:tcPr>
+          <w:p>
+            <w:pPr>
+              <w:cnfStyle w:val="000000100000" w:firstRow="0" w:lastRow="0" w:firstColumn="0" w:lastColumn="0" w:oddVBand="0" w:evenVBand="0" w:oddHBand="1" w:evenHBand="0" w:firstRowFirstColumn="0" w:firstRowLastColumn="0" w:lastRowFirstColumn="0" w:lastRowLastColumn="0"/>
+              <w:rPr>
+                <w:rFonts w:asciiTheme="majorHAnsi" w:hAnsiTheme="majorHAnsi"/>
+                <w:b/>
+              </w:rPr>
+            </w:pPr>
+            <w:r>
+              <w:rPr>
+                <w:rFonts w:asciiTheme="majorHAnsi" w:hAnsiTheme="majorHAnsi"/>
+                <w:b/>
+              </w:rPr>
+              <w:t>17.</w:t>
+            </w:r>
+            <w:r>
+              <w:rPr>
+                <w:rFonts w:asciiTheme="majorHAnsi" w:hAnsiTheme="majorHAnsi"/>
+                <w:b/>
+              </w:rPr>
+              <w:t>9</w:t>
+            </w:r>
+          </w:p>
+        </w:tc>
+        <w:tc>
+          <w:tcPr>
+            <w:tcW w:w="0" w:type="auto"/>
+          </w:tcPr>
+          <w:p>
+            <w:pPr>
+              <w:cnfStyle w:val="000000100000" w:firstRow="0" w:lastRow="0" w:firstColumn="0" w:lastColumn="0" w:oddVBand="0" w:evenVBand="0" w:oddHBand="1" w:evenHBand="0" w:firstRowFirstColumn="0" w:firstRowLastColumn="0" w:lastRowFirstColumn="0" w:lastRowLastColumn="0"/>
+              <w:rPr>
+                <w:rFonts w:asciiTheme="majorHAnsi" w:hAnsiTheme="majorHAnsi"/>
+                <w:b/>
+              </w:rPr>
+            </w:pPr>
+            <w:r>
+              <w:rPr>
+                <w:rFonts w:asciiTheme="majorHAnsi" w:hAnsiTheme="majorHAnsi"/>
+                <w:b/>
+              </w:rPr>
+              <w:t xml:space="preserve">Yes </w:t>
+            </w:r>
+            <w:r>
+              <w:rPr>
+                <w:rFonts w:asciiTheme="majorHAnsi" w:hAnsiTheme="majorHAnsi"/>
+                <w:b/>
+                <w:sz w:val="20"/>
+                <w:szCs w:val="20"/>
+              </w:rPr>
+              <w:t>(t=2.42, p=0.032)</w:t>
+            </w:r>
+          </w:p>
+        </w:tc>
+      </w:tr>
+      <w:tr>
+        <w:tc>
+          <w:tcPr>
+            <w:cnfStyle w:val="001000000000" w:firstRow="0" w:lastRow="0" w:firstColumn="1" w:lastColumn="0" w:oddVBand="0" w:evenVBand="0" w:oddHBand="0" w:evenHBand="0" w:firstRowFirstColumn="0" w:firstRowLastColumn="0" w:lastRowFirstColumn="0" w:lastRowLastColumn="0"/>
+            <w:tcW w:w="4484" w:type="dxa"/>
+          </w:tcPr>
+          <w:p>
+            <w:pPr>
+              <w:rPr>
+                <w:rFonts w:asciiTheme="majorHAnsi" w:hAnsiTheme="majorHAnsi"/>
+              </w:rPr>
+            </w:pPr>
+            <w:r>
+              <w:rPr>
+                <w:rFonts w:asciiTheme="majorHAnsi" w:hAnsiTheme="majorHAnsi"/>
+              </w:rPr>
+              <w:t>Number of study sessions</w:t>
+            </w:r>
+          </w:p>
+        </w:tc>
+        <w:tc>
+          <w:tcPr>
+            <w:tcW w:w="1310" w:type="dxa"/>
+          </w:tcPr>
+          <w:p>
+            <w:pPr>
+              <w:cnfStyle w:val="000000000000" w:firstRow="0" w:lastRow="0" w:firstColumn="0" w:lastColumn="0" w:oddVBand="0" w:evenVBand="0" w:oddHBand="0" w:evenHBand="0" w:firstRowFirstColumn="0" w:firstRowLastColumn="0" w:lastRowFirstColumn="0" w:lastRowLastColumn="0"/>
+              <w:rPr>
+                <w:rFonts w:asciiTheme="majorHAnsi" w:hAnsiTheme="majorHAnsi"/>
+                <w:b/>
+              </w:rPr>
+            </w:pPr>
+            <w:r>
+              <w:rPr>
+                <w:rFonts w:asciiTheme="majorHAnsi" w:hAnsiTheme="majorHAnsi"/>
+                <w:b/>
+              </w:rPr>
+              <w:t>21.29</w:t>
+            </w:r>
+          </w:p>
+        </w:tc>
+        <w:tc>
+          <w:tcPr>
+            <w:tcW w:w="0" w:type="auto"/>
+          </w:tcPr>
+          <w:p>
+            <w:pPr>
+              <w:cnfStyle w:val="000000000000" w:firstRow="0" w:lastRow="0" w:firstColumn="0" w:lastColumn="0" w:oddVBand="0" w:evenVBand="0" w:oddHBand="0" w:evenHBand="0" w:firstRowFirstColumn="0" w:firstRowLastColumn="0" w:lastRowFirstColumn="0" w:lastRowLastColumn="0"/>
+              <w:rPr>
+                <w:rFonts w:asciiTheme="majorHAnsi" w:hAnsiTheme="majorHAnsi"/>
+                <w:b/>
+              </w:rPr>
+            </w:pPr>
+            <w:r>
+              <w:rPr>
+                <w:rFonts w:asciiTheme="majorHAnsi" w:hAnsiTheme="majorHAnsi"/>
+                <w:b/>
+              </w:rPr>
+              <w:t>2.00</w:t>
+            </w:r>
+          </w:p>
+        </w:tc>
+        <w:tc>
+          <w:tcPr>
+            <w:tcW w:w="0" w:type="auto"/>
+          </w:tcPr>
+          <w:p>
+            <w:pPr>
+              <w:cnfStyle w:val="000000000000" w:firstRow="0" w:lastRow="0" w:firstColumn="0" w:lastColumn="0" w:oddVBand="0" w:evenVBand="0" w:oddHBand="0" w:evenHBand="0" w:firstRowFirstColumn="0" w:firstRowLastColumn="0" w:lastRowFirstColumn="0" w:lastRowLastColumn="0"/>
+              <w:rPr>
+                <w:rFonts w:asciiTheme="majorHAnsi" w:hAnsiTheme="majorHAnsi"/>
+                <w:b/>
+              </w:rPr>
+            </w:pPr>
+            <w:r>
+              <w:rPr>
+                <w:rFonts w:asciiTheme="majorHAnsi" w:hAnsiTheme="majorHAnsi"/>
+                <w:b/>
+              </w:rPr>
+              <w:t xml:space="preserve">Yes </w:t>
+            </w:r>
+            <w:r>
+              <w:rPr>
+                <w:rFonts w:asciiTheme="majorHAnsi" w:hAnsiTheme="majorHAnsi"/>
+                <w:b/>
+                <w:sz w:val="20"/>
+                <w:szCs w:val="20"/>
+              </w:rPr>
+              <w:t>(t=2.62, p=0.022</w:t>
+            </w:r>
+            <w:r>
+              <w:rPr>
+                <w:rFonts w:asciiTheme="majorHAnsi" w:hAnsiTheme="majorHAnsi"/>
+                <w:b/>
+                <w:sz w:val="20"/>
+                <w:szCs w:val="20"/>
+              </w:rPr>
+              <w:t>)</w:t>
+            </w:r>
+          </w:p>
+        </w:tc>
+      </w:tr>
+      <w:tr>
+        <w:trPr>
+          <w:cnfStyle w:val="000000100000" w:firstRow="0" w:lastRow="0" w:firstColumn="0" w:lastColumn="0" w:oddVBand="0" w:evenVBand="0" w:oddHBand="1" w:evenHBand="0" w:firstRowFirstColumn="0" w:firstRowLastColumn="0" w:lastRowFirstColumn="0" w:lastRowLastColumn="0"/>
+        </w:trPr>
+        <w:tc>
+          <w:tcPr>
+            <w:cnfStyle w:val="001000000000" w:firstRow="0" w:lastRow="0" w:firstColumn="1" w:lastColumn="0" w:oddVBand="0" w:evenVBand="0" w:oddHBand="0" w:evenHBand="0" w:firstRowFirstColumn="0" w:firstRowLastColumn="0" w:lastRowFirstColumn="0" w:lastRowLastColumn="0"/>
+            <w:tcW w:w="4484" w:type="dxa"/>
+          </w:tcPr>
+          <w:p>
+            <w:pPr>
+              <w:rPr>
+                <w:rFonts w:asciiTheme="majorHAnsi" w:hAnsiTheme="majorHAnsi"/>
+              </w:rPr>
+            </w:pPr>
+            <w:r>
+              <w:rPr>
+                <w:rFonts w:asciiTheme="majorHAnsi" w:hAnsiTheme="majorHAnsi"/>
+              </w:rPr>
+              <w:t>Number of days on which at least one quiz was answered</w:t>
+            </w:r>
+          </w:p>
+        </w:tc>
+        <w:tc>
+          <w:tcPr>
+            <w:tcW w:w="1310" w:type="dxa"/>
+          </w:tcPr>
+          <w:p>
+            <w:pPr>
+              <w:cnfStyle w:val="000000100000" w:firstRow="0" w:lastRow="0" w:firstColumn="0" w:lastColumn="0" w:oddVBand="0" w:evenVBand="0" w:oddHBand="1" w:evenHBand="0" w:firstRowFirstColumn="0" w:firstRowLastColumn="0" w:lastRowFirstColumn="0" w:lastRowLastColumn="0"/>
+              <w:rPr>
+                <w:rFonts w:asciiTheme="majorHAnsi" w:hAnsiTheme="majorHAnsi"/>
+                <w:b/>
+              </w:rPr>
+            </w:pPr>
+            <w:r>
+              <w:rPr>
+                <w:rFonts w:asciiTheme="majorHAnsi" w:hAnsiTheme="majorHAnsi"/>
+                <w:b/>
+              </w:rPr>
+              <w:t>4.43</w:t>
+            </w:r>
+          </w:p>
+        </w:tc>
+        <w:tc>
+          <w:tcPr>
+            <w:tcW w:w="0" w:type="auto"/>
+          </w:tcPr>
+          <w:p>
+            <w:pPr>
+              <w:cnfStyle w:val="000000100000" w:firstRow="0" w:lastRow="0" w:firstColumn="0" w:lastColumn="0" w:oddVBand="0" w:evenVBand="0" w:oddHBand="1" w:evenHBand="0" w:firstRowFirstColumn="0" w:firstRowLastColumn="0" w:lastRowFirstColumn="0" w:lastRowLastColumn="0"/>
+              <w:rPr>
+                <w:rFonts w:asciiTheme="majorHAnsi" w:hAnsiTheme="majorHAnsi"/>
+                <w:b/>
+              </w:rPr>
+            </w:pPr>
+            <w:r>
+              <w:rPr>
+                <w:rFonts w:asciiTheme="majorHAnsi" w:hAnsiTheme="majorHAnsi"/>
+                <w:b/>
+              </w:rPr>
+              <w:t>0.86</w:t>
+            </w:r>
+          </w:p>
+        </w:tc>
+        <w:tc>
+          <w:tcPr>
+            <w:tcW w:w="0" w:type="auto"/>
+          </w:tcPr>
+          <w:p>
+            <w:pPr>
+              <w:cnfStyle w:val="000000100000" w:firstRow="0" w:lastRow="0" w:firstColumn="0" w:lastColumn="0" w:oddVBand="0" w:evenVBand="0" w:oddHBand="1" w:evenHBand="0" w:firstRowFirstColumn="0" w:firstRowLastColumn="0" w:lastRowFirstColumn="0" w:lastRowLastColumn="0"/>
+              <w:rPr>
+                <w:rFonts w:asciiTheme="majorHAnsi" w:hAnsiTheme="majorHAnsi"/>
+                <w:b/>
+              </w:rPr>
+            </w:pPr>
+            <w:r>
+              <w:rPr>
+                <w:rFonts w:asciiTheme="majorHAnsi" w:hAnsiTheme="majorHAnsi"/>
+                <w:b/>
+              </w:rPr>
+              <w:t xml:space="preserve">Yes </w:t>
+            </w:r>
+            <w:r>
+              <w:rPr>
+                <w:rFonts w:asciiTheme="majorHAnsi" w:hAnsiTheme="majorHAnsi"/>
+                <w:b/>
+                <w:sz w:val="20"/>
+                <w:szCs w:val="20"/>
+              </w:rPr>
+              <w:t>(t=4.33, p=0.001)</w:t>
+            </w:r>
+          </w:p>
+        </w:tc>
+      </w:tr>
+      <w:tr>
+        <w:tc>
+          <w:tcPr>
+            <w:cnfStyle w:val="001000000000" w:firstRow="0" w:lastRow="0" w:firstColumn="1" w:lastColumn="0" w:oddVBand="0" w:evenVBand="0" w:oddHBand="0" w:evenHBand="0" w:firstRowFirstColumn="0" w:firstRowLastColumn="0" w:lastRowFirstColumn="0" w:lastRowLastColumn="0"/>
+            <w:tcW w:w="4484" w:type="dxa"/>
+          </w:tcPr>
+          <w:p>
+            <w:pPr>
+              <w:rPr>
+                <w:rFonts w:asciiTheme="majorHAnsi" w:hAnsiTheme="majorHAnsi"/>
+              </w:rPr>
+            </w:pPr>
+            <w:r>
+              <w:rPr>
+                <w:rFonts w:asciiTheme="majorHAnsi" w:hAnsiTheme="majorHAnsi"/>
+              </w:rPr>
+              <w:t>Fraction of days Facebook was visited on which at least one quiz was answered</w:t>
+            </w:r>
+          </w:p>
+        </w:tc>
+        <w:tc>
+          <w:tcPr>
+            <w:tcW w:w="1310" w:type="dxa"/>
+          </w:tcPr>
+          <w:p>
+            <w:pPr>
+              <w:cnfStyle w:val="000000000000" w:firstRow="0" w:lastRow="0" w:firstColumn="0" w:lastColumn="0" w:oddVBand="0" w:evenVBand="0" w:oddHBand="0" w:evenHBand="0" w:firstRowFirstColumn="0" w:firstRowLastColumn="0" w:lastRowFirstColumn="0" w:lastRowLastColumn="0"/>
+              <w:rPr>
+                <w:rFonts w:asciiTheme="majorHAnsi" w:hAnsiTheme="majorHAnsi"/>
+                <w:b/>
+              </w:rPr>
+            </w:pPr>
+            <w:r>
+              <w:rPr>
+                <w:rFonts w:asciiTheme="majorHAnsi" w:hAnsiTheme="majorHAnsi"/>
+                <w:b/>
+              </w:rPr>
+              <w:t>0.81</w:t>
+            </w:r>
+          </w:p>
+        </w:tc>
+        <w:tc>
+          <w:tcPr>
+            <w:tcW w:w="0" w:type="auto"/>
+          </w:tcPr>
+          <w:p>
+            <w:pPr>
+              <w:cnfStyle w:val="000000000000" w:firstRow="0" w:lastRow="0" w:firstColumn="0" w:lastColumn="0" w:oddVBand="0" w:evenVBand="0" w:oddHBand="0" w:evenHBand="0" w:firstRowFirstColumn="0" w:firstRowLastColumn="0" w:lastRowFirstColumn="0" w:lastRowLastColumn="0"/>
+              <w:rPr>
+                <w:rFonts w:asciiTheme="majorHAnsi" w:hAnsiTheme="majorHAnsi"/>
+                <w:b/>
+              </w:rPr>
+            </w:pPr>
+            <w:r>
+              <w:rPr>
+                <w:rFonts w:asciiTheme="majorHAnsi" w:hAnsiTheme="majorHAnsi"/>
+                <w:b/>
+              </w:rPr>
+              <w:t>0.18</w:t>
+            </w:r>
+          </w:p>
+        </w:tc>
+        <w:tc>
+          <w:tcPr>
+            <w:tcW w:w="0" w:type="auto"/>
+          </w:tcPr>
+          <w:p>
+            <w:pPr>
+              <w:cnfStyle w:val="000000000000" w:firstRow="0" w:lastRow="0" w:firstColumn="0" w:lastColumn="0" w:oddVBand="0" w:evenVBand="0" w:oddHBand="0" w:evenHBand="0" w:firstRowFirstColumn="0" w:firstRowLastColumn="0" w:lastRowFirstColumn="0" w:lastRowLastColumn="0"/>
+              <w:rPr>
+                <w:rFonts w:asciiTheme="majorHAnsi" w:hAnsiTheme="majorHAnsi"/>
+                <w:b/>
+              </w:rPr>
+            </w:pPr>
+            <w:r>
+              <w:rPr>
+                <w:rFonts w:asciiTheme="majorHAnsi" w:hAnsiTheme="majorHAnsi"/>
+                <w:b/>
+              </w:rPr>
+              <w:t xml:space="preserve">Yes </w:t>
+            </w:r>
+            <w:r>
+              <w:rPr>
+                <w:rFonts w:asciiTheme="majorHAnsi" w:hAnsiTheme="majorHAnsi"/>
+                <w:b/>
+                <w:sz w:val="20"/>
+                <w:szCs w:val="20"/>
+              </w:rPr>
+              <w:t>(t=4.87, p=0.0004)</w:t>
+            </w:r>
+          </w:p>
+        </w:tc>
+      </w:tr>
+      <w:tr>
+        <w:trPr>
+          <w:cnfStyle w:val="000000100000" w:firstRow="0" w:lastRow="0" w:firstColumn="0" w:lastColumn="0" w:oddVBand="0" w:evenVBand="0" w:oddHBand="1" w:evenHBand="0" w:firstRowFirstColumn="0" w:firstRowLastColumn="0" w:lastRowFirstColumn="0" w:lastRowLastColumn="0"/>
+        </w:trPr>
+        <w:tc>
+          <w:tcPr>
+            <w:cnfStyle w:val="001000000000" w:firstRow="0" w:lastRow="0" w:firstColumn="1" w:lastColumn="0" w:oddVBand="0" w:evenVBand="0" w:oddHBand="0" w:evenHBand="0" w:firstRowFirstColumn="0" w:firstRowLastColumn="0" w:lastRowFirstColumn="0" w:lastRowLastColumn="0"/>
+            <w:tcW w:w="4484" w:type="dxa"/>
+          </w:tcPr>
+          <w:p>
+            <w:pPr>
+              <w:rPr>
+                <w:rFonts w:asciiTheme="majorHAnsi" w:hAnsiTheme="majorHAnsi"/>
+                <w:b w:val="0"/>
+              </w:rPr>
+            </w:pPr>
+            <w:r>
+              <w:rPr>
+                <w:rFonts w:asciiTheme="majorHAnsi" w:hAnsiTheme="majorHAnsi"/>
+                <w:b w:val="0"/>
+              </w:rPr>
+              <w:t xml:space="preserve">Number of days </w:t>
+            </w:r>
+            <w:r>
+              <w:rPr>
+                <w:rFonts w:asciiTheme="majorHAnsi" w:hAnsiTheme="majorHAnsi"/>
+                <w:b w:val="0"/>
+              </w:rPr>
+              <w:t xml:space="preserve">on which </w:t>
+            </w:r>
+            <w:r>
+              <w:rPr>
+                <w:rFonts w:asciiTheme="majorHAnsi" w:hAnsiTheme="majorHAnsi"/>
+                <w:b w:val="0"/>
+              </w:rPr>
+              <w:t>Facebook was visited</w:t>
+            </w:r>
+            <w:r>
+              <w:rPr>
+                <w:rFonts w:asciiTheme="majorHAnsi" w:hAnsiTheme="majorHAnsi"/>
+                <w:b w:val="0"/>
+              </w:rPr>
+              <w:t xml:space="preserve"> at least once (out of 7)</w:t>
+            </w:r>
+          </w:p>
+        </w:tc>
+        <w:tc>
+          <w:tcPr>
+            <w:tcW w:w="1310" w:type="dxa"/>
+          </w:tcPr>
+          <w:p>
+            <w:pPr>
+              <w:cnfStyle w:val="000000100000" w:firstRow="0" w:lastRow="0" w:firstColumn="0" w:lastColumn="0" w:oddVBand="0" w:evenVBand="0" w:oddHBand="1" w:evenHBand="0" w:firstRowFirstColumn="0" w:firstRowLastColumn="0" w:lastRowFirstColumn="0" w:lastRowLastColumn="0"/>
+              <w:rPr>
+                <w:rFonts w:asciiTheme="majorHAnsi" w:hAnsiTheme="majorHAnsi"/>
+              </w:rPr>
+            </w:pPr>
+            <w:r>
+              <w:rPr>
+                <w:rFonts w:asciiTheme="majorHAnsi" w:hAnsiTheme="majorHAnsi"/>
+              </w:rPr>
+              <w:t>5.71</w:t>
+            </w:r>
+          </w:p>
+        </w:tc>
+        <w:tc>
+          <w:tcPr>
+            <w:tcW w:w="0" w:type="auto"/>
+          </w:tcPr>
+          <w:p>
+            <w:pPr>
+              <w:cnfStyle w:val="000000100000" w:firstRow="0" w:lastRow="0" w:firstColumn="0" w:lastColumn="0" w:oddVBand="0" w:evenVBand="0" w:oddHBand="1" w:evenHBand="0" w:firstRowFirstColumn="0" w:firstRowLastColumn="0" w:lastRowFirstColumn="0" w:lastRowLastColumn="0"/>
+              <w:rPr>
+                <w:rFonts w:asciiTheme="majorHAnsi" w:hAnsiTheme="majorHAnsi"/>
+              </w:rPr>
+            </w:pPr>
+            <w:r>
+              <w:rPr>
+                <w:rFonts w:asciiTheme="majorHAnsi" w:hAnsiTheme="majorHAnsi"/>
+              </w:rPr>
+              <w:t>6.14</w:t>
+            </w:r>
+          </w:p>
+        </w:tc>
+        <w:tc>
+          <w:tcPr>
+            <w:tcW w:w="0" w:type="auto"/>
+          </w:tcPr>
+          <w:p>
+            <w:pPr>
+              <w:cnfStyle w:val="000000100000" w:firstRow="0" w:lastRow="0" w:firstColumn="0" w:lastColumn="0" w:oddVBand="0" w:evenVBand="0" w:oddHBand="1" w:evenHBand="0" w:firstRowFirstColumn="0" w:firstRowLastColumn="0" w:lastRowFirstColumn="0" w:lastRowLastColumn="0"/>
+              <w:rPr>
+                <w:rFonts w:asciiTheme="majorHAnsi" w:hAnsiTheme="majorHAnsi"/>
+              </w:rPr>
+            </w:pPr>
+            <w:r>
+              <w:rPr>
+                <w:rFonts w:asciiTheme="majorHAnsi" w:hAnsiTheme="majorHAnsi"/>
+              </w:rPr>
+              <w:t xml:space="preserve">No </w:t>
+            </w:r>
+            <w:r>
+              <w:rPr>
+                <w:rFonts w:asciiTheme="majorHAnsi" w:hAnsiTheme="majorHAnsi"/>
+                <w:sz w:val="20"/>
+                <w:szCs w:val="20"/>
+              </w:rPr>
+              <w:t>(t=-0.43, p=0.677)</w:t>
+            </w:r>
+          </w:p>
+        </w:tc>
+      </w:tr>
+      <w:tr>
+        <w:tc>
+          <w:tcPr>
+            <w:cnfStyle w:val="001000000000" w:firstRow="0" w:lastRow="0" w:firstColumn="1" w:lastColumn="0" w:oddVBand="0" w:evenVBand="0" w:oddHBand="0" w:evenHBand="0" w:firstRowFirstColumn="0" w:firstRowLastColumn="0" w:lastRowFirstColumn="0" w:lastRowLastColumn="0"/>
+            <w:tcW w:w="4484" w:type="dxa"/>
+          </w:tcPr>
+          <w:p>
+            <w:pPr>
+              <w:rPr>
+                <w:rFonts w:asciiTheme="majorHAnsi" w:hAnsiTheme="majorHAnsi"/>
+                <w:b w:val="0"/>
+              </w:rPr>
+            </w:pPr>
+            <w:r>
+              <w:rPr>
+                <w:rFonts w:asciiTheme="majorHAnsi" w:hAnsiTheme="majorHAnsi"/>
+                <w:b w:val="0"/>
+              </w:rPr>
+              <w:t xml:space="preserve">Average </w:t>
+            </w:r>
+            <w:r>
+              <w:rPr>
+                <w:rFonts w:asciiTheme="majorHAnsi" w:hAnsiTheme="majorHAnsi"/>
+                <w:b w:val="0"/>
+              </w:rPr>
+              <w:t xml:space="preserve">time </w:t>
+            </w:r>
+            <w:r>
+              <w:rPr>
+                <w:rFonts w:asciiTheme="majorHAnsi" w:hAnsiTheme="majorHAnsi"/>
+                <w:b w:val="0"/>
+              </w:rPr>
+              <w:t>spent</w:t>
+            </w:r>
+            <w:r>
+              <w:rPr>
+                <w:rFonts w:asciiTheme="majorHAnsi" w:hAnsiTheme="majorHAnsi"/>
+                <w:b w:val="0"/>
+              </w:rPr>
+              <w:t xml:space="preserve"> on Facebook each day</w:t>
+            </w:r>
+            <w:r>
+              <w:rPr>
+                <w:rFonts w:asciiTheme="majorHAnsi" w:hAnsiTheme="majorHAnsi"/>
+                <w:b w:val="0"/>
+              </w:rPr>
+              <w:t xml:space="preserve"> (in minutes)</w:t>
+            </w:r>
+            <w:bookmarkStart w:id="0" w:name="_GoBack"/>
+            <w:bookmarkEnd w:id="0"/>
+          </w:p>
+        </w:tc>
+        <w:tc>
+          <w:tcPr>
+            <w:tcW w:w="1310" w:type="dxa"/>
+          </w:tcPr>
+          <w:p>
+            <w:pPr>
+              <w:cnfStyle w:val="000000000000" w:firstRow="0" w:lastRow="0" w:firstColumn="0" w:lastColumn="0" w:oddVBand="0" w:evenVBand="0" w:oddHBand="0" w:evenHBand="0" w:firstRowFirstColumn="0" w:firstRowLastColumn="0" w:lastRowFirstColumn="0" w:lastRowLastColumn="0"/>
+              <w:rPr>
+                <w:rFonts w:asciiTheme="majorHAnsi" w:hAnsiTheme="majorHAnsi"/>
+              </w:rPr>
+            </w:pPr>
+            <w:r>
+              <w:rPr>
+                <w:rFonts w:asciiTheme="majorHAnsi" w:hAnsiTheme="majorHAnsi"/>
+              </w:rPr>
+              <w:t>53.1</w:t>
+            </w:r>
+          </w:p>
+        </w:tc>
+        <w:tc>
+          <w:tcPr>
+            <w:tcW w:w="0" w:type="auto"/>
+          </w:tcPr>
+          <w:p>
+            <w:pPr>
+              <w:cnfStyle w:val="000000000000" w:firstRow="0" w:lastRow="0" w:firstColumn="0" w:lastColumn="0" w:oddVBand="0" w:evenVBand="0" w:oddHBand="0" w:evenHBand="0" w:firstRowFirstColumn="0" w:firstRowLastColumn="0" w:lastRowFirstColumn="0" w:lastRowLastColumn="0"/>
+              <w:rPr>
+                <w:rFonts w:asciiTheme="majorHAnsi" w:hAnsiTheme="majorHAnsi"/>
+              </w:rPr>
+            </w:pPr>
+            <w:r>
+              <w:rPr>
+                <w:rFonts w:asciiTheme="majorHAnsi" w:hAnsiTheme="majorHAnsi"/>
+              </w:rPr>
+              <w:t>49.3</w:t>
+            </w:r>
+          </w:p>
+        </w:tc>
+        <w:tc>
+          <w:tcPr>
+            <w:tcW w:w="0" w:type="auto"/>
+          </w:tcPr>
+          <w:p>
+            <w:pPr>
+              <w:cnfStyle w:val="000000000000" w:firstRow="0" w:lastRow="0" w:firstColumn="0" w:lastColumn="0" w:oddVBand="0" w:evenVBand="0" w:oddHBand="0" w:evenHBand="0" w:firstRowFirstColumn="0" w:firstRowLastColumn="0" w:lastRowFirstColumn="0" w:lastRowLastColumn="0"/>
+              <w:rPr>
+                <w:rFonts w:asciiTheme="majorHAnsi" w:hAnsiTheme="majorHAnsi"/>
+              </w:rPr>
+            </w:pPr>
+            <w:r>
+              <w:rPr>
+                <w:rFonts w:asciiTheme="majorHAnsi" w:hAnsiTheme="majorHAnsi"/>
+              </w:rPr>
+              <w:t xml:space="preserve">No </w:t>
+            </w:r>
+            <w:r>
+              <w:rPr>
+                <w:rFonts w:asciiTheme="majorHAnsi" w:hAnsiTheme="majorHAnsi"/>
+                <w:sz w:val="20"/>
+                <w:szCs w:val="20"/>
+              </w:rPr>
+              <w:t>(t=0.19, p=0.85</w:t>
+            </w:r>
+            <w:r>
+              <w:rPr>
+                <w:rFonts w:asciiTheme="majorHAnsi" w:hAnsiTheme="majorHAnsi"/>
+                <w:sz w:val="20"/>
+                <w:szCs w:val="20"/>
+              </w:rPr>
+              <w:t>3</w:t>
+            </w:r>
+            <w:r>
+              <w:rPr>
+                <w:rFonts w:asciiTheme="majorHAnsi" w:hAnsiTheme="majorHAnsi"/>
+                <w:sz w:val="20"/>
+                <w:szCs w:val="20"/>
+              </w:rPr>
+              <w:t>)</w:t>
+            </w:r>
+          </w:p>
+        </w:tc>
+      </w:tr>
+      <w:tr>
+        <w:trPr>
+          <w:cnfStyle w:val="000000100000" w:firstRow="0" w:lastRow="0" w:firstColumn="0" w:lastColumn="0" w:oddVBand="0" w:evenVBand="0" w:oddHBand="1" w:evenHBand="0" w:firstRowFirstColumn="0" w:firstRowLastColumn="0" w:lastRowFirstColumn="0" w:lastRowLastColumn="0"/>
+        </w:trPr>
+        <w:tc>
+          <w:tcPr>
+            <w:cnfStyle w:val="001000000000" w:firstRow="0" w:lastRow="0" w:firstColumn="1" w:lastColumn="0" w:oddVBand="0" w:evenVBand="0" w:oddHBand="0" w:evenHBand="0" w:firstRowFirstColumn="0" w:firstRowLastColumn="0" w:lastRowFirstColumn="0" w:lastRowLastColumn="0"/>
+            <w:tcW w:w="4484" w:type="dxa"/>
+          </w:tcPr>
+          <w:p>
+            <w:pPr>
+              <w:rPr>
+                <w:rFonts w:asciiTheme="majorHAnsi" w:hAnsiTheme="majorHAnsi"/>
+                <w:b w:val="0"/>
+              </w:rPr>
+            </w:pPr>
+            <w:r>
+              <w:rPr>
+                <w:rFonts w:asciiTheme="majorHAnsi" w:hAnsiTheme="majorHAnsi"/>
+                <w:b w:val="0"/>
+              </w:rPr>
+              <w:t>N</w:t>
+            </w:r>
+            <w:r>
+              <w:rPr>
+                <w:rFonts w:asciiTheme="majorHAnsi" w:hAnsiTheme="majorHAnsi"/>
+                <w:b w:val="0"/>
+              </w:rPr>
+              <w:t xml:space="preserve">umber of </w:t>
+            </w:r>
+            <w:r>
+              <w:rPr>
+                <w:rFonts w:asciiTheme="majorHAnsi" w:hAnsiTheme="majorHAnsi"/>
+                <w:b w:val="0"/>
+              </w:rPr>
+              <w:t>items inserted into the feed</w:t>
+            </w:r>
+          </w:p>
+        </w:tc>
+        <w:tc>
+          <w:tcPr>
+            <w:tcW w:w="1310" w:type="dxa"/>
+          </w:tcPr>
+          <w:p>
+            <w:pPr>
+              <w:cnfStyle w:val="000000100000" w:firstRow="0" w:lastRow="0" w:firstColumn="0" w:lastColumn="0" w:oddVBand="0" w:evenVBand="0" w:oddHBand="1" w:evenHBand="0" w:firstRowFirstColumn="0" w:firstRowLastColumn="0" w:lastRowFirstColumn="0" w:lastRowLastColumn="0"/>
+              <w:rPr>
+                <w:rFonts w:asciiTheme="majorHAnsi" w:hAnsiTheme="majorHAnsi"/>
+              </w:rPr>
+            </w:pPr>
+            <w:r>
+              <w:rPr>
+                <w:rFonts w:asciiTheme="majorHAnsi" w:hAnsiTheme="majorHAnsi"/>
+              </w:rPr>
+              <w:t>132.1</w:t>
+            </w:r>
+          </w:p>
+        </w:tc>
+        <w:tc>
+          <w:tcPr>
+            <w:tcW w:w="0" w:type="auto"/>
+          </w:tcPr>
+          <w:p>
+            <w:pPr>
+              <w:cnfStyle w:val="000000100000" w:firstRow="0" w:lastRow="0" w:firstColumn="0" w:lastColumn="0" w:oddVBand="0" w:evenVBand="0" w:oddHBand="1" w:evenHBand="0" w:firstRowFirstColumn="0" w:firstRowLastColumn="0" w:lastRowFirstColumn="0" w:lastRowLastColumn="0"/>
+              <w:rPr>
+                <w:rFonts w:asciiTheme="majorHAnsi" w:hAnsiTheme="majorHAnsi"/>
+              </w:rPr>
+            </w:pPr>
+            <w:r>
+              <w:rPr>
+                <w:rFonts w:asciiTheme="majorHAnsi" w:hAnsiTheme="majorHAnsi"/>
+              </w:rPr>
+              <w:t>175.</w:t>
+            </w:r>
+            <w:r>
+              <w:rPr>
+                <w:rFonts w:asciiTheme="majorHAnsi" w:hAnsiTheme="majorHAnsi"/>
+              </w:rPr>
+              <w:t>6</w:t>
+            </w:r>
+          </w:p>
+        </w:tc>
+        <w:tc>
+          <w:tcPr>
+            <w:tcW w:w="0" w:type="auto"/>
+          </w:tcPr>
+          <w:p>
+            <w:pPr>
+              <w:cnfStyle w:val="000000100000" w:firstRow="0" w:lastRow="0" w:firstColumn="0" w:lastColumn="0" w:oddVBand="0" w:evenVBand="0" w:oddHBand="1" w:evenHBand="0" w:firstRowFirstColumn="0" w:firstRowLastColumn="0" w:lastRowFirstColumn="0" w:lastRowLastColumn="0"/>
+              <w:rPr>
+                <w:rFonts w:asciiTheme="majorHAnsi" w:hAnsiTheme="majorHAnsi"/>
+              </w:rPr>
+            </w:pPr>
+            <w:r>
+              <w:rPr>
+                <w:rFonts w:asciiTheme="majorHAnsi" w:hAnsiTheme="majorHAnsi"/>
+              </w:rPr>
+              <w:t xml:space="preserve">No </w:t>
+            </w:r>
+            <w:r>
+              <w:rPr>
+                <w:rFonts w:asciiTheme="majorHAnsi" w:hAnsiTheme="majorHAnsi"/>
+                <w:sz w:val="20"/>
+                <w:szCs w:val="20"/>
+              </w:rPr>
+              <w:t>(t=</w:t>
+            </w:r>
+            <w:r>
+              <w:rPr>
+                <w:rFonts w:asciiTheme="majorHAnsi" w:hAnsiTheme="majorHAnsi"/>
+                <w:sz w:val="20"/>
+                <w:szCs w:val="20"/>
+              </w:rPr>
+              <w:t>-0.56</w:t>
+            </w:r>
+            <w:r>
+              <w:rPr>
+                <w:rFonts w:asciiTheme="majorHAnsi" w:hAnsiTheme="majorHAnsi"/>
+                <w:sz w:val="20"/>
+                <w:szCs w:val="20"/>
+              </w:rPr>
+              <w:t>, p=0.</w:t>
+            </w:r>
+            <w:r>
+              <w:rPr>
+                <w:rFonts w:asciiTheme="majorHAnsi" w:hAnsiTheme="majorHAnsi"/>
+                <w:sz w:val="20"/>
+                <w:szCs w:val="20"/>
+              </w:rPr>
+              <w:t>585</w:t>
+            </w:r>
+            <w:r>
+              <w:rPr>
+                <w:rFonts w:asciiTheme="majorHAnsi" w:hAnsiTheme="majorHAnsi"/>
+                <w:sz w:val="20"/>
+                <w:szCs w:val="20"/>
+              </w:rPr>
+              <w:t>)</w:t>
+            </w:r>
+          </w:p>
+        </w:tc>
+      </w:tr>
+    </w:tbl>
+    <w:p/>
     <w:p/>
     <w:p/>
     <w:sectPr>

</xml_diff>

<commit_message>
added missing chagnes to event-logs
</commit_message>
<xml_diff>
--- a/event-logs.docx
+++ b/event-logs.docx
@@ -2246,8 +2246,6 @@
               </w:rPr>
               <w:t xml:space="preserve"> (in minutes)</w:t>
             </w:r>
-            <w:bookmarkStart w:id="0" w:name="_GoBack"/>
-            <w:bookmarkEnd w:id="0"/>
           </w:p>
         </w:tc>
         <w:tc>
@@ -2360,14 +2358,7 @@
                 <w:rFonts w:asciiTheme="majorHAnsi" w:hAnsiTheme="majorHAnsi"/>
                 <w:b w:val="0"/>
               </w:rPr>
-              <w:t xml:space="preserve">umber of </w:t>
-            </w:r>
-            <w:r>
-              <w:rPr>
-                <w:rFonts w:asciiTheme="majorHAnsi" w:hAnsiTheme="majorHAnsi"/>
-                <w:b w:val="0"/>
-              </w:rPr>
-              <w:t>items inserted into the feed</w:t>
+              <w:t>umber of items inserted into the feed</w:t>
             </w:r>
           </w:p>
         </w:tc>
@@ -2477,6 +2468,10 @@
       </w:tr>
     </w:tbl>
     <w:p/>
+    <w:p>
+      <w:bookmarkStart w:id="0" w:name="_GoBack"/>
+      <w:bookmarkEnd w:id="0"/>
+    </w:p>
     <w:p/>
     <w:p/>
     <w:sectPr>

</xml_diff>

<commit_message>
fixed miscalculation of time spent on facebook
</commit_message>
<xml_diff>
--- a/event-logs.docx
+++ b/event-logs.docx
@@ -2468,10 +2468,851 @@
       </w:tr>
     </w:tbl>
     <w:p/>
-    <w:p>
-      <w:bookmarkStart w:id="0" w:name="_GoBack"/>
-      <w:bookmarkEnd w:id="0"/>
-    </w:p>
+    <w:p/>
+    <w:p/>
+    <w:p/>
+    <w:tbl>
+      <w:tblPr>
+        <w:tblStyle w:val="LightList"/>
+        <w:tblW w:w="0" w:type="auto"/>
+        <w:tblLook w:val="04A0" w:firstRow="1" w:lastRow="0" w:firstColumn="1" w:lastColumn="0" w:noHBand="0" w:noVBand="1"/>
+      </w:tblPr>
+      <w:tblGrid>
+        <w:gridCol w:w="4484"/>
+        <w:gridCol w:w="1310"/>
+        <w:gridCol w:w="764"/>
+        <w:gridCol w:w="2298"/>
+      </w:tblGrid>
+      <w:tr>
+        <w:trPr>
+          <w:cnfStyle w:val="100000000000" w:firstRow="1" w:lastRow="0" w:firstColumn="0" w:lastColumn="0" w:oddVBand="0" w:evenVBand="0" w:oddHBand="0" w:evenHBand="0" w:firstRowFirstColumn="0" w:firstRowLastColumn="0" w:lastRowFirstColumn="0" w:lastRowLastColumn="0"/>
+        </w:trPr>
+        <w:tc>
+          <w:tcPr>
+            <w:cnfStyle w:val="001000000000" w:firstRow="0" w:lastRow="0" w:firstColumn="1" w:lastColumn="0" w:oddVBand="0" w:evenVBand="0" w:oddHBand="0" w:evenHBand="0" w:firstRowFirstColumn="0" w:firstRowLastColumn="0" w:lastRowFirstColumn="0" w:lastRowLastColumn="0"/>
+            <w:tcW w:w="4484" w:type="dxa"/>
+          </w:tcPr>
+          <w:p>
+            <w:pPr>
+              <w:rPr>
+                <w:rFonts w:asciiTheme="majorHAnsi" w:hAnsiTheme="majorHAnsi"/>
+              </w:rPr>
+            </w:pPr>
+            <w:r>
+              <w:rPr>
+                <w:rFonts w:asciiTheme="majorHAnsi" w:hAnsiTheme="majorHAnsi"/>
+              </w:rPr>
+              <w:t>Logged event type</w:t>
+            </w:r>
+          </w:p>
+        </w:tc>
+        <w:tc>
+          <w:tcPr>
+            <w:tcW w:w="1310" w:type="dxa"/>
+          </w:tcPr>
+          <w:p>
+            <w:pPr>
+              <w:cnfStyle w:val="100000000000" w:firstRow="1" w:lastRow="0" w:firstColumn="0" w:lastColumn="0" w:oddVBand="0" w:evenVBand="0" w:oddHBand="0" w:evenHBand="0" w:firstRowFirstColumn="0" w:firstRowLastColumn="0" w:lastRowFirstColumn="0" w:lastRowLastColumn="0"/>
+              <w:rPr>
+                <w:rFonts w:asciiTheme="majorHAnsi" w:hAnsiTheme="majorHAnsi"/>
+              </w:rPr>
+            </w:pPr>
+            <w:r>
+              <w:rPr>
+                <w:rFonts w:asciiTheme="majorHAnsi" w:hAnsiTheme="majorHAnsi"/>
+              </w:rPr>
+              <w:t>in-feed quiz</w:t>
+            </w:r>
+          </w:p>
+        </w:tc>
+        <w:tc>
+          <w:tcPr>
+            <w:tcW w:w="0" w:type="auto"/>
+          </w:tcPr>
+          <w:p>
+            <w:pPr>
+              <w:cnfStyle w:val="100000000000" w:firstRow="1" w:lastRow="0" w:firstColumn="0" w:lastColumn="0" w:oddVBand="0" w:evenVBand="0" w:oddHBand="0" w:evenHBand="0" w:firstRowFirstColumn="0" w:firstRowLastColumn="0" w:lastRowFirstColumn="0" w:lastRowLastColumn="0"/>
+              <w:rPr>
+                <w:rFonts w:asciiTheme="majorHAnsi" w:hAnsiTheme="majorHAnsi"/>
+              </w:rPr>
+            </w:pPr>
+            <w:r>
+              <w:rPr>
+                <w:rFonts w:asciiTheme="majorHAnsi" w:hAnsiTheme="majorHAnsi"/>
+              </w:rPr>
+              <w:t>link</w:t>
+            </w:r>
+          </w:p>
+        </w:tc>
+        <w:tc>
+          <w:tcPr>
+            <w:tcW w:w="0" w:type="auto"/>
+          </w:tcPr>
+          <w:p>
+            <w:pPr>
+              <w:cnfStyle w:val="100000000000" w:firstRow="1" w:lastRow="0" w:firstColumn="0" w:lastColumn="0" w:oddVBand="0" w:evenVBand="0" w:oddHBand="0" w:evenHBand="0" w:firstRowFirstColumn="0" w:firstRowLastColumn="0" w:lastRowFirstColumn="0" w:lastRowLastColumn="0"/>
+              <w:rPr>
+                <w:rFonts w:asciiTheme="majorHAnsi" w:hAnsiTheme="majorHAnsi"/>
+              </w:rPr>
+            </w:pPr>
+            <w:r>
+              <w:rPr>
+                <w:rFonts w:asciiTheme="majorHAnsi" w:hAnsiTheme="majorHAnsi"/>
+              </w:rPr>
+              <w:t>Significant difference?</w:t>
+            </w:r>
+          </w:p>
+        </w:tc>
+      </w:tr>
+      <w:tr>
+        <w:trPr>
+          <w:cnfStyle w:val="000000100000" w:firstRow="0" w:lastRow="0" w:firstColumn="0" w:lastColumn="0" w:oddVBand="0" w:evenVBand="0" w:oddHBand="1" w:evenHBand="0" w:firstRowFirstColumn="0" w:firstRowLastColumn="0" w:lastRowFirstColumn="0" w:lastRowLastColumn="0"/>
+        </w:trPr>
+        <w:tc>
+          <w:tcPr>
+            <w:cnfStyle w:val="001000000000" w:firstRow="0" w:lastRow="0" w:firstColumn="1" w:lastColumn="0" w:oddVBand="0" w:evenVBand="0" w:oddHBand="0" w:evenHBand="0" w:firstRowFirstColumn="0" w:firstRowLastColumn="0" w:lastRowFirstColumn="0" w:lastRowLastColumn="0"/>
+            <w:tcW w:w="4484" w:type="dxa"/>
+          </w:tcPr>
+          <w:p>
+            <w:pPr>
+              <w:rPr>
+                <w:rFonts w:asciiTheme="majorHAnsi" w:hAnsiTheme="majorHAnsi"/>
+              </w:rPr>
+            </w:pPr>
+            <w:r>
+              <w:rPr>
+                <w:rFonts w:asciiTheme="majorHAnsi" w:hAnsiTheme="majorHAnsi"/>
+              </w:rPr>
+              <w:t>N</w:t>
+            </w:r>
+            <w:r>
+              <w:rPr>
+                <w:rFonts w:asciiTheme="majorHAnsi" w:hAnsiTheme="majorHAnsi"/>
+              </w:rPr>
+              <w:t>umber of quizzes answered</w:t>
+            </w:r>
+          </w:p>
+        </w:tc>
+        <w:tc>
+          <w:tcPr>
+            <w:tcW w:w="1310" w:type="dxa"/>
+          </w:tcPr>
+          <w:p>
+            <w:pPr>
+              <w:cnfStyle w:val="000000100000" w:firstRow="0" w:lastRow="0" w:firstColumn="0" w:lastColumn="0" w:oddVBand="0" w:evenVBand="0" w:oddHBand="1" w:evenHBand="0" w:firstRowFirstColumn="0" w:firstRowLastColumn="0" w:lastRowFirstColumn="0" w:lastRowLastColumn="0"/>
+              <w:rPr>
+                <w:rFonts w:asciiTheme="majorHAnsi" w:hAnsiTheme="majorHAnsi"/>
+                <w:b/>
+              </w:rPr>
+            </w:pPr>
+            <w:r>
+              <w:rPr>
+                <w:rFonts w:asciiTheme="majorHAnsi" w:hAnsiTheme="majorHAnsi"/>
+                <w:b/>
+              </w:rPr>
+              <w:t>116.3</w:t>
+            </w:r>
+          </w:p>
+        </w:tc>
+        <w:tc>
+          <w:tcPr>
+            <w:tcW w:w="0" w:type="auto"/>
+          </w:tcPr>
+          <w:p>
+            <w:pPr>
+              <w:cnfStyle w:val="000000100000" w:firstRow="0" w:lastRow="0" w:firstColumn="0" w:lastColumn="0" w:oddVBand="0" w:evenVBand="0" w:oddHBand="1" w:evenHBand="0" w:firstRowFirstColumn="0" w:firstRowLastColumn="0" w:lastRowFirstColumn="0" w:lastRowLastColumn="0"/>
+              <w:rPr>
+                <w:rFonts w:asciiTheme="majorHAnsi" w:hAnsiTheme="majorHAnsi"/>
+                <w:b/>
+              </w:rPr>
+            </w:pPr>
+            <w:r>
+              <w:rPr>
+                <w:rFonts w:asciiTheme="majorHAnsi" w:hAnsiTheme="majorHAnsi"/>
+                <w:b/>
+              </w:rPr>
+              <w:t>17.</w:t>
+            </w:r>
+            <w:r>
+              <w:rPr>
+                <w:rFonts w:asciiTheme="majorHAnsi" w:hAnsiTheme="majorHAnsi"/>
+                <w:b/>
+              </w:rPr>
+              <w:t>9</w:t>
+            </w:r>
+          </w:p>
+        </w:tc>
+        <w:tc>
+          <w:tcPr>
+            <w:tcW w:w="0" w:type="auto"/>
+          </w:tcPr>
+          <w:p>
+            <w:pPr>
+              <w:cnfStyle w:val="000000100000" w:firstRow="0" w:lastRow="0" w:firstColumn="0" w:lastColumn="0" w:oddVBand="0" w:evenVBand="0" w:oddHBand="1" w:evenHBand="0" w:firstRowFirstColumn="0" w:firstRowLastColumn="0" w:lastRowFirstColumn="0" w:lastRowLastColumn="0"/>
+              <w:rPr>
+                <w:rFonts w:asciiTheme="majorHAnsi" w:hAnsiTheme="majorHAnsi"/>
+                <w:b/>
+              </w:rPr>
+            </w:pPr>
+            <w:r>
+              <w:rPr>
+                <w:rFonts w:asciiTheme="majorHAnsi" w:hAnsiTheme="majorHAnsi"/>
+                <w:b/>
+              </w:rPr>
+              <w:t xml:space="preserve">Yes </w:t>
+            </w:r>
+            <w:r>
+              <w:rPr>
+                <w:rFonts w:asciiTheme="majorHAnsi" w:hAnsiTheme="majorHAnsi"/>
+                <w:b/>
+                <w:sz w:val="20"/>
+                <w:szCs w:val="20"/>
+              </w:rPr>
+              <w:t>(t=2.42, p=0.032)</w:t>
+            </w:r>
+          </w:p>
+        </w:tc>
+      </w:tr>
+      <w:tr>
+        <w:tc>
+          <w:tcPr>
+            <w:cnfStyle w:val="001000000000" w:firstRow="0" w:lastRow="0" w:firstColumn="1" w:lastColumn="0" w:oddVBand="0" w:evenVBand="0" w:oddHBand="0" w:evenHBand="0" w:firstRowFirstColumn="0" w:firstRowLastColumn="0" w:lastRowFirstColumn="0" w:lastRowLastColumn="0"/>
+            <w:tcW w:w="4484" w:type="dxa"/>
+          </w:tcPr>
+          <w:p>
+            <w:pPr>
+              <w:rPr>
+                <w:rFonts w:asciiTheme="majorHAnsi" w:hAnsiTheme="majorHAnsi"/>
+              </w:rPr>
+            </w:pPr>
+            <w:r>
+              <w:rPr>
+                <w:rFonts w:asciiTheme="majorHAnsi" w:hAnsiTheme="majorHAnsi"/>
+              </w:rPr>
+              <w:t>Number of study sessions</w:t>
+            </w:r>
+          </w:p>
+        </w:tc>
+        <w:tc>
+          <w:tcPr>
+            <w:tcW w:w="1310" w:type="dxa"/>
+          </w:tcPr>
+          <w:p>
+            <w:pPr>
+              <w:cnfStyle w:val="000000000000" w:firstRow="0" w:lastRow="0" w:firstColumn="0" w:lastColumn="0" w:oddVBand="0" w:evenVBand="0" w:oddHBand="0" w:evenHBand="0" w:firstRowFirstColumn="0" w:firstRowLastColumn="0" w:lastRowFirstColumn="0" w:lastRowLastColumn="0"/>
+              <w:rPr>
+                <w:rFonts w:asciiTheme="majorHAnsi" w:hAnsiTheme="majorHAnsi"/>
+                <w:b/>
+              </w:rPr>
+            </w:pPr>
+            <w:r>
+              <w:rPr>
+                <w:rFonts w:asciiTheme="majorHAnsi" w:hAnsiTheme="majorHAnsi"/>
+                <w:b/>
+              </w:rPr>
+              <w:t>21.29</w:t>
+            </w:r>
+          </w:p>
+        </w:tc>
+        <w:tc>
+          <w:tcPr>
+            <w:tcW w:w="0" w:type="auto"/>
+          </w:tcPr>
+          <w:p>
+            <w:pPr>
+              <w:cnfStyle w:val="000000000000" w:firstRow="0" w:lastRow="0" w:firstColumn="0" w:lastColumn="0" w:oddVBand="0" w:evenVBand="0" w:oddHBand="0" w:evenHBand="0" w:firstRowFirstColumn="0" w:firstRowLastColumn="0" w:lastRowFirstColumn="0" w:lastRowLastColumn="0"/>
+              <w:rPr>
+                <w:rFonts w:asciiTheme="majorHAnsi" w:hAnsiTheme="majorHAnsi"/>
+                <w:b/>
+              </w:rPr>
+            </w:pPr>
+            <w:r>
+              <w:rPr>
+                <w:rFonts w:asciiTheme="majorHAnsi" w:hAnsiTheme="majorHAnsi"/>
+                <w:b/>
+              </w:rPr>
+              <w:t>2.00</w:t>
+            </w:r>
+          </w:p>
+        </w:tc>
+        <w:tc>
+          <w:tcPr>
+            <w:tcW w:w="0" w:type="auto"/>
+          </w:tcPr>
+          <w:p>
+            <w:pPr>
+              <w:cnfStyle w:val="000000000000" w:firstRow="0" w:lastRow="0" w:firstColumn="0" w:lastColumn="0" w:oddVBand="0" w:evenVBand="0" w:oddHBand="0" w:evenHBand="0" w:firstRowFirstColumn="0" w:firstRowLastColumn="0" w:lastRowFirstColumn="0" w:lastRowLastColumn="0"/>
+              <w:rPr>
+                <w:rFonts w:asciiTheme="majorHAnsi" w:hAnsiTheme="majorHAnsi"/>
+                <w:b/>
+              </w:rPr>
+            </w:pPr>
+            <w:r>
+              <w:rPr>
+                <w:rFonts w:asciiTheme="majorHAnsi" w:hAnsiTheme="majorHAnsi"/>
+                <w:b/>
+              </w:rPr>
+              <w:t xml:space="preserve">Yes </w:t>
+            </w:r>
+            <w:r>
+              <w:rPr>
+                <w:rFonts w:asciiTheme="majorHAnsi" w:hAnsiTheme="majorHAnsi"/>
+                <w:b/>
+                <w:sz w:val="20"/>
+                <w:szCs w:val="20"/>
+              </w:rPr>
+              <w:t>(t=2.62, p=0.022</w:t>
+            </w:r>
+            <w:r>
+              <w:rPr>
+                <w:rFonts w:asciiTheme="majorHAnsi" w:hAnsiTheme="majorHAnsi"/>
+                <w:b/>
+                <w:sz w:val="20"/>
+                <w:szCs w:val="20"/>
+              </w:rPr>
+              <w:t>)</w:t>
+            </w:r>
+          </w:p>
+        </w:tc>
+      </w:tr>
+      <w:tr>
+        <w:trPr>
+          <w:cnfStyle w:val="000000100000" w:firstRow="0" w:lastRow="0" w:firstColumn="0" w:lastColumn="0" w:oddVBand="0" w:evenVBand="0" w:oddHBand="1" w:evenHBand="0" w:firstRowFirstColumn="0" w:firstRowLastColumn="0" w:lastRowFirstColumn="0" w:lastRowLastColumn="0"/>
+        </w:trPr>
+        <w:tc>
+          <w:tcPr>
+            <w:cnfStyle w:val="001000000000" w:firstRow="0" w:lastRow="0" w:firstColumn="1" w:lastColumn="0" w:oddVBand="0" w:evenVBand="0" w:oddHBand="0" w:evenHBand="0" w:firstRowFirstColumn="0" w:firstRowLastColumn="0" w:lastRowFirstColumn="0" w:lastRowLastColumn="0"/>
+            <w:tcW w:w="4484" w:type="dxa"/>
+          </w:tcPr>
+          <w:p>
+            <w:pPr>
+              <w:rPr>
+                <w:rFonts w:asciiTheme="majorHAnsi" w:hAnsiTheme="majorHAnsi"/>
+              </w:rPr>
+            </w:pPr>
+            <w:r>
+              <w:rPr>
+                <w:rFonts w:asciiTheme="majorHAnsi" w:hAnsiTheme="majorHAnsi"/>
+              </w:rPr>
+              <w:t>Number of days on which at least one quiz was answered</w:t>
+            </w:r>
+          </w:p>
+        </w:tc>
+        <w:tc>
+          <w:tcPr>
+            <w:tcW w:w="1310" w:type="dxa"/>
+          </w:tcPr>
+          <w:p>
+            <w:pPr>
+              <w:cnfStyle w:val="000000100000" w:firstRow="0" w:lastRow="0" w:firstColumn="0" w:lastColumn="0" w:oddVBand="0" w:evenVBand="0" w:oddHBand="1" w:evenHBand="0" w:firstRowFirstColumn="0" w:firstRowLastColumn="0" w:lastRowFirstColumn="0" w:lastRowLastColumn="0"/>
+              <w:rPr>
+                <w:rFonts w:asciiTheme="majorHAnsi" w:hAnsiTheme="majorHAnsi"/>
+                <w:b/>
+              </w:rPr>
+            </w:pPr>
+            <w:r>
+              <w:rPr>
+                <w:rFonts w:asciiTheme="majorHAnsi" w:hAnsiTheme="majorHAnsi"/>
+                <w:b/>
+              </w:rPr>
+              <w:t>4.43</w:t>
+            </w:r>
+          </w:p>
+        </w:tc>
+        <w:tc>
+          <w:tcPr>
+            <w:tcW w:w="0" w:type="auto"/>
+          </w:tcPr>
+          <w:p>
+            <w:pPr>
+              <w:cnfStyle w:val="000000100000" w:firstRow="0" w:lastRow="0" w:firstColumn="0" w:lastColumn="0" w:oddVBand="0" w:evenVBand="0" w:oddHBand="1" w:evenHBand="0" w:firstRowFirstColumn="0" w:firstRowLastColumn="0" w:lastRowFirstColumn="0" w:lastRowLastColumn="0"/>
+              <w:rPr>
+                <w:rFonts w:asciiTheme="majorHAnsi" w:hAnsiTheme="majorHAnsi"/>
+                <w:b/>
+              </w:rPr>
+            </w:pPr>
+            <w:r>
+              <w:rPr>
+                <w:rFonts w:asciiTheme="majorHAnsi" w:hAnsiTheme="majorHAnsi"/>
+                <w:b/>
+              </w:rPr>
+              <w:t>0.86</w:t>
+            </w:r>
+          </w:p>
+        </w:tc>
+        <w:tc>
+          <w:tcPr>
+            <w:tcW w:w="0" w:type="auto"/>
+          </w:tcPr>
+          <w:p>
+            <w:pPr>
+              <w:cnfStyle w:val="000000100000" w:firstRow="0" w:lastRow="0" w:firstColumn="0" w:lastColumn="0" w:oddVBand="0" w:evenVBand="0" w:oddHBand="1" w:evenHBand="0" w:firstRowFirstColumn="0" w:firstRowLastColumn="0" w:lastRowFirstColumn="0" w:lastRowLastColumn="0"/>
+              <w:rPr>
+                <w:rFonts w:asciiTheme="majorHAnsi" w:hAnsiTheme="majorHAnsi"/>
+                <w:b/>
+              </w:rPr>
+            </w:pPr>
+            <w:r>
+              <w:rPr>
+                <w:rFonts w:asciiTheme="majorHAnsi" w:hAnsiTheme="majorHAnsi"/>
+                <w:b/>
+              </w:rPr>
+              <w:t xml:space="preserve">Yes </w:t>
+            </w:r>
+            <w:r>
+              <w:rPr>
+                <w:rFonts w:asciiTheme="majorHAnsi" w:hAnsiTheme="majorHAnsi"/>
+                <w:b/>
+                <w:sz w:val="20"/>
+                <w:szCs w:val="20"/>
+              </w:rPr>
+              <w:t>(t=4.33, p=0.001)</w:t>
+            </w:r>
+          </w:p>
+        </w:tc>
+      </w:tr>
+      <w:tr>
+        <w:tc>
+          <w:tcPr>
+            <w:cnfStyle w:val="001000000000" w:firstRow="0" w:lastRow="0" w:firstColumn="1" w:lastColumn="0" w:oddVBand="0" w:evenVBand="0" w:oddHBand="0" w:evenHBand="0" w:firstRowFirstColumn="0" w:firstRowLastColumn="0" w:lastRowFirstColumn="0" w:lastRowLastColumn="0"/>
+            <w:tcW w:w="4484" w:type="dxa"/>
+          </w:tcPr>
+          <w:p>
+            <w:pPr>
+              <w:rPr>
+                <w:rFonts w:asciiTheme="majorHAnsi" w:hAnsiTheme="majorHAnsi"/>
+              </w:rPr>
+            </w:pPr>
+            <w:r>
+              <w:rPr>
+                <w:rFonts w:asciiTheme="majorHAnsi" w:hAnsiTheme="majorHAnsi"/>
+              </w:rPr>
+              <w:t>Fraction of days Facebook was visited on which at least one quiz was answered</w:t>
+            </w:r>
+          </w:p>
+        </w:tc>
+        <w:tc>
+          <w:tcPr>
+            <w:tcW w:w="1310" w:type="dxa"/>
+          </w:tcPr>
+          <w:p>
+            <w:pPr>
+              <w:cnfStyle w:val="000000000000" w:firstRow="0" w:lastRow="0" w:firstColumn="0" w:lastColumn="0" w:oddVBand="0" w:evenVBand="0" w:oddHBand="0" w:evenHBand="0" w:firstRowFirstColumn="0" w:firstRowLastColumn="0" w:lastRowFirstColumn="0" w:lastRowLastColumn="0"/>
+              <w:rPr>
+                <w:rFonts w:asciiTheme="majorHAnsi" w:hAnsiTheme="majorHAnsi"/>
+                <w:b/>
+              </w:rPr>
+            </w:pPr>
+            <w:r>
+              <w:rPr>
+                <w:rFonts w:asciiTheme="majorHAnsi" w:hAnsiTheme="majorHAnsi"/>
+                <w:b/>
+              </w:rPr>
+              <w:t>0.81</w:t>
+            </w:r>
+          </w:p>
+        </w:tc>
+        <w:tc>
+          <w:tcPr>
+            <w:tcW w:w="0" w:type="auto"/>
+          </w:tcPr>
+          <w:p>
+            <w:pPr>
+              <w:cnfStyle w:val="000000000000" w:firstRow="0" w:lastRow="0" w:firstColumn="0" w:lastColumn="0" w:oddVBand="0" w:evenVBand="0" w:oddHBand="0" w:evenHBand="0" w:firstRowFirstColumn="0" w:firstRowLastColumn="0" w:lastRowFirstColumn="0" w:lastRowLastColumn="0"/>
+              <w:rPr>
+                <w:rFonts w:asciiTheme="majorHAnsi" w:hAnsiTheme="majorHAnsi"/>
+                <w:b/>
+              </w:rPr>
+            </w:pPr>
+            <w:r>
+              <w:rPr>
+                <w:rFonts w:asciiTheme="majorHAnsi" w:hAnsiTheme="majorHAnsi"/>
+                <w:b/>
+              </w:rPr>
+              <w:t>0.18</w:t>
+            </w:r>
+          </w:p>
+        </w:tc>
+        <w:tc>
+          <w:tcPr>
+            <w:tcW w:w="0" w:type="auto"/>
+          </w:tcPr>
+          <w:p>
+            <w:pPr>
+              <w:cnfStyle w:val="000000000000" w:firstRow="0" w:lastRow="0" w:firstColumn="0" w:lastColumn="0" w:oddVBand="0" w:evenVBand="0" w:oddHBand="0" w:evenHBand="0" w:firstRowFirstColumn="0" w:firstRowLastColumn="0" w:lastRowFirstColumn="0" w:lastRowLastColumn="0"/>
+              <w:rPr>
+                <w:rFonts w:asciiTheme="majorHAnsi" w:hAnsiTheme="majorHAnsi"/>
+                <w:b/>
+              </w:rPr>
+            </w:pPr>
+            <w:r>
+              <w:rPr>
+                <w:rFonts w:asciiTheme="majorHAnsi" w:hAnsiTheme="majorHAnsi"/>
+                <w:b/>
+              </w:rPr>
+              <w:t xml:space="preserve">Yes </w:t>
+            </w:r>
+            <w:r>
+              <w:rPr>
+                <w:rFonts w:asciiTheme="majorHAnsi" w:hAnsiTheme="majorHAnsi"/>
+                <w:b/>
+                <w:sz w:val="20"/>
+                <w:szCs w:val="20"/>
+              </w:rPr>
+              <w:t>(t=4.87, p=0.0004)</w:t>
+            </w:r>
+          </w:p>
+        </w:tc>
+      </w:tr>
+      <w:tr>
+        <w:trPr>
+          <w:cnfStyle w:val="000000100000" w:firstRow="0" w:lastRow="0" w:firstColumn="0" w:lastColumn="0" w:oddVBand="0" w:evenVBand="0" w:oddHBand="1" w:evenHBand="0" w:firstRowFirstColumn="0" w:firstRowLastColumn="0" w:lastRowFirstColumn="0" w:lastRowLastColumn="0"/>
+        </w:trPr>
+        <w:tc>
+          <w:tcPr>
+            <w:cnfStyle w:val="001000000000" w:firstRow="0" w:lastRow="0" w:firstColumn="1" w:lastColumn="0" w:oddVBand="0" w:evenVBand="0" w:oddHBand="0" w:evenHBand="0" w:firstRowFirstColumn="0" w:firstRowLastColumn="0" w:lastRowFirstColumn="0" w:lastRowLastColumn="0"/>
+            <w:tcW w:w="4484" w:type="dxa"/>
+          </w:tcPr>
+          <w:p>
+            <w:pPr>
+              <w:rPr>
+                <w:rFonts w:asciiTheme="majorHAnsi" w:hAnsiTheme="majorHAnsi"/>
+                <w:b w:val="0"/>
+              </w:rPr>
+            </w:pPr>
+            <w:r>
+              <w:rPr>
+                <w:rFonts w:asciiTheme="majorHAnsi" w:hAnsiTheme="majorHAnsi"/>
+                <w:b w:val="0"/>
+              </w:rPr>
+              <w:t xml:space="preserve">Number of days </w:t>
+            </w:r>
+            <w:r>
+              <w:rPr>
+                <w:rFonts w:asciiTheme="majorHAnsi" w:hAnsiTheme="majorHAnsi"/>
+                <w:b w:val="0"/>
+              </w:rPr>
+              <w:t xml:space="preserve">on which </w:t>
+            </w:r>
+            <w:r>
+              <w:rPr>
+                <w:rFonts w:asciiTheme="majorHAnsi" w:hAnsiTheme="majorHAnsi"/>
+                <w:b w:val="0"/>
+              </w:rPr>
+              <w:t>Facebook was visited</w:t>
+            </w:r>
+            <w:r>
+              <w:rPr>
+                <w:rFonts w:asciiTheme="majorHAnsi" w:hAnsiTheme="majorHAnsi"/>
+                <w:b w:val="0"/>
+              </w:rPr>
+              <w:t xml:space="preserve"> at least once (out of 7)</w:t>
+            </w:r>
+          </w:p>
+        </w:tc>
+        <w:tc>
+          <w:tcPr>
+            <w:tcW w:w="1310" w:type="dxa"/>
+          </w:tcPr>
+          <w:p>
+            <w:pPr>
+              <w:cnfStyle w:val="000000100000" w:firstRow="0" w:lastRow="0" w:firstColumn="0" w:lastColumn="0" w:oddVBand="0" w:evenVBand="0" w:oddHBand="1" w:evenHBand="0" w:firstRowFirstColumn="0" w:firstRowLastColumn="0" w:lastRowFirstColumn="0" w:lastRowLastColumn="0"/>
+              <w:rPr>
+                <w:rFonts w:asciiTheme="majorHAnsi" w:hAnsiTheme="majorHAnsi"/>
+              </w:rPr>
+            </w:pPr>
+            <w:r>
+              <w:rPr>
+                <w:rFonts w:asciiTheme="majorHAnsi" w:hAnsiTheme="majorHAnsi"/>
+              </w:rPr>
+              <w:t>5.71</w:t>
+            </w:r>
+          </w:p>
+        </w:tc>
+        <w:tc>
+          <w:tcPr>
+            <w:tcW w:w="0" w:type="auto"/>
+          </w:tcPr>
+          <w:p>
+            <w:pPr>
+              <w:cnfStyle w:val="000000100000" w:firstRow="0" w:lastRow="0" w:firstColumn="0" w:lastColumn="0" w:oddVBand="0" w:evenVBand="0" w:oddHBand="1" w:evenHBand="0" w:firstRowFirstColumn="0" w:firstRowLastColumn="0" w:lastRowFirstColumn="0" w:lastRowLastColumn="0"/>
+              <w:rPr>
+                <w:rFonts w:asciiTheme="majorHAnsi" w:hAnsiTheme="majorHAnsi"/>
+              </w:rPr>
+            </w:pPr>
+            <w:r>
+              <w:rPr>
+                <w:rFonts w:asciiTheme="majorHAnsi" w:hAnsiTheme="majorHAnsi"/>
+              </w:rPr>
+              <w:t>6.14</w:t>
+            </w:r>
+          </w:p>
+        </w:tc>
+        <w:tc>
+          <w:tcPr>
+            <w:tcW w:w="0" w:type="auto"/>
+          </w:tcPr>
+          <w:p>
+            <w:pPr>
+              <w:cnfStyle w:val="000000100000" w:firstRow="0" w:lastRow="0" w:firstColumn="0" w:lastColumn="0" w:oddVBand="0" w:evenVBand="0" w:oddHBand="1" w:evenHBand="0" w:firstRowFirstColumn="0" w:firstRowLastColumn="0" w:lastRowFirstColumn="0" w:lastRowLastColumn="0"/>
+              <w:rPr>
+                <w:rFonts w:asciiTheme="majorHAnsi" w:hAnsiTheme="majorHAnsi"/>
+              </w:rPr>
+            </w:pPr>
+            <w:r>
+              <w:rPr>
+                <w:rFonts w:asciiTheme="majorHAnsi" w:hAnsiTheme="majorHAnsi"/>
+              </w:rPr>
+              <w:t xml:space="preserve">No </w:t>
+            </w:r>
+            <w:r>
+              <w:rPr>
+                <w:rFonts w:asciiTheme="majorHAnsi" w:hAnsiTheme="majorHAnsi"/>
+                <w:sz w:val="20"/>
+                <w:szCs w:val="20"/>
+              </w:rPr>
+              <w:t>(t=-0.43, p=0.677)</w:t>
+            </w:r>
+          </w:p>
+        </w:tc>
+      </w:tr>
+      <w:tr>
+        <w:tc>
+          <w:tcPr>
+            <w:cnfStyle w:val="001000000000" w:firstRow="0" w:lastRow="0" w:firstColumn="1" w:lastColumn="0" w:oddVBand="0" w:evenVBand="0" w:oddHBand="0" w:evenHBand="0" w:firstRowFirstColumn="0" w:firstRowLastColumn="0" w:lastRowFirstColumn="0" w:lastRowLastColumn="0"/>
+            <w:tcW w:w="4484" w:type="dxa"/>
+          </w:tcPr>
+          <w:p>
+            <w:pPr>
+              <w:rPr>
+                <w:rFonts w:asciiTheme="majorHAnsi" w:hAnsiTheme="majorHAnsi"/>
+                <w:b w:val="0"/>
+              </w:rPr>
+            </w:pPr>
+            <w:r>
+              <w:rPr>
+                <w:rFonts w:asciiTheme="majorHAnsi" w:hAnsiTheme="majorHAnsi"/>
+                <w:b w:val="0"/>
+              </w:rPr>
+              <w:t>Average time spent on Facebook each day (in minutes)</w:t>
+            </w:r>
+          </w:p>
+        </w:tc>
+        <w:tc>
+          <w:tcPr>
+            <w:tcW w:w="1310" w:type="dxa"/>
+          </w:tcPr>
+          <w:p>
+            <w:pPr>
+              <w:cnfStyle w:val="000000000000" w:firstRow="0" w:lastRow="0" w:firstColumn="0" w:lastColumn="0" w:oddVBand="0" w:evenVBand="0" w:oddHBand="0" w:evenHBand="0" w:firstRowFirstColumn="0" w:firstRowLastColumn="0" w:lastRowFirstColumn="0" w:lastRowLastColumn="0"/>
+              <w:rPr>
+                <w:rFonts w:asciiTheme="majorHAnsi" w:hAnsiTheme="majorHAnsi"/>
+              </w:rPr>
+            </w:pPr>
+            <w:r>
+              <w:rPr>
+                <w:rFonts w:asciiTheme="majorHAnsi" w:hAnsiTheme="majorHAnsi"/>
+              </w:rPr>
+              <w:t>21.0</w:t>
+            </w:r>
+          </w:p>
+        </w:tc>
+        <w:tc>
+          <w:tcPr>
+            <w:tcW w:w="0" w:type="auto"/>
+          </w:tcPr>
+          <w:p>
+            <w:pPr>
+              <w:cnfStyle w:val="000000000000" w:firstRow="0" w:lastRow="0" w:firstColumn="0" w:lastColumn="0" w:oddVBand="0" w:evenVBand="0" w:oddHBand="0" w:evenHBand="0" w:firstRowFirstColumn="0" w:firstRowLastColumn="0" w:lastRowFirstColumn="0" w:lastRowLastColumn="0"/>
+              <w:rPr>
+                <w:rFonts w:asciiTheme="majorHAnsi" w:hAnsiTheme="majorHAnsi"/>
+              </w:rPr>
+            </w:pPr>
+            <w:r>
+              <w:rPr>
+                <w:rFonts w:asciiTheme="majorHAnsi" w:hAnsiTheme="majorHAnsi"/>
+              </w:rPr>
+              <w:t>39.3</w:t>
+            </w:r>
+          </w:p>
+        </w:tc>
+        <w:tc>
+          <w:tcPr>
+            <w:tcW w:w="0" w:type="auto"/>
+          </w:tcPr>
+          <w:p>
+            <w:pPr>
+              <w:cnfStyle w:val="000000000000" w:firstRow="0" w:lastRow="0" w:firstColumn="0" w:lastColumn="0" w:oddVBand="0" w:evenVBand="0" w:oddHBand="0" w:evenHBand="0" w:firstRowFirstColumn="0" w:firstRowLastColumn="0" w:lastRowFirstColumn="0" w:lastRowLastColumn="0"/>
+              <w:rPr>
+                <w:rFonts w:asciiTheme="majorHAnsi" w:hAnsiTheme="majorHAnsi"/>
+              </w:rPr>
+            </w:pPr>
+            <w:r>
+              <w:rPr>
+                <w:rFonts w:asciiTheme="majorHAnsi" w:hAnsiTheme="majorHAnsi"/>
+              </w:rPr>
+              <w:t xml:space="preserve">No </w:t>
+            </w:r>
+            <w:r>
+              <w:rPr>
+                <w:rFonts w:asciiTheme="majorHAnsi" w:hAnsiTheme="majorHAnsi"/>
+                <w:sz w:val="20"/>
+                <w:szCs w:val="20"/>
+              </w:rPr>
+              <w:t>(t=-0.88, p=0.396</w:t>
+            </w:r>
+            <w:bookmarkStart w:id="0" w:name="_GoBack"/>
+            <w:bookmarkEnd w:id="0"/>
+            <w:r>
+              <w:rPr>
+                <w:rFonts w:asciiTheme="majorHAnsi" w:hAnsiTheme="majorHAnsi"/>
+                <w:sz w:val="20"/>
+                <w:szCs w:val="20"/>
+              </w:rPr>
+              <w:t>)</w:t>
+            </w:r>
+          </w:p>
+        </w:tc>
+      </w:tr>
+      <w:tr>
+        <w:trPr>
+          <w:cnfStyle w:val="000000100000" w:firstRow="0" w:lastRow="0" w:firstColumn="0" w:lastColumn="0" w:oddVBand="0" w:evenVBand="0" w:oddHBand="1" w:evenHBand="0" w:firstRowFirstColumn="0" w:firstRowLastColumn="0" w:lastRowFirstColumn="0" w:lastRowLastColumn="0"/>
+        </w:trPr>
+        <w:tc>
+          <w:tcPr>
+            <w:cnfStyle w:val="001000000000" w:firstRow="0" w:lastRow="0" w:firstColumn="1" w:lastColumn="0" w:oddVBand="0" w:evenVBand="0" w:oddHBand="0" w:evenHBand="0" w:firstRowFirstColumn="0" w:firstRowLastColumn="0" w:lastRowFirstColumn="0" w:lastRowLastColumn="0"/>
+            <w:tcW w:w="4484" w:type="dxa"/>
+          </w:tcPr>
+          <w:p>
+            <w:pPr>
+              <w:rPr>
+                <w:rFonts w:asciiTheme="majorHAnsi" w:hAnsiTheme="majorHAnsi"/>
+                <w:b w:val="0"/>
+              </w:rPr>
+            </w:pPr>
+            <w:r>
+              <w:rPr>
+                <w:rFonts w:asciiTheme="majorHAnsi" w:hAnsiTheme="majorHAnsi"/>
+                <w:b w:val="0"/>
+              </w:rPr>
+              <w:t>N</w:t>
+            </w:r>
+            <w:r>
+              <w:rPr>
+                <w:rFonts w:asciiTheme="majorHAnsi" w:hAnsiTheme="majorHAnsi"/>
+                <w:b w:val="0"/>
+              </w:rPr>
+              <w:t>umber of items inserted into the feed</w:t>
+            </w:r>
+          </w:p>
+        </w:tc>
+        <w:tc>
+          <w:tcPr>
+            <w:tcW w:w="1310" w:type="dxa"/>
+          </w:tcPr>
+          <w:p>
+            <w:pPr>
+              <w:cnfStyle w:val="000000100000" w:firstRow="0" w:lastRow="0" w:firstColumn="0" w:lastColumn="0" w:oddVBand="0" w:evenVBand="0" w:oddHBand="1" w:evenHBand="0" w:firstRowFirstColumn="0" w:firstRowLastColumn="0" w:lastRowFirstColumn="0" w:lastRowLastColumn="0"/>
+              <w:rPr>
+                <w:rFonts w:asciiTheme="majorHAnsi" w:hAnsiTheme="majorHAnsi"/>
+              </w:rPr>
+            </w:pPr>
+            <w:r>
+              <w:rPr>
+                <w:rFonts w:asciiTheme="majorHAnsi" w:hAnsiTheme="majorHAnsi"/>
+              </w:rPr>
+              <w:t>132.1</w:t>
+            </w:r>
+          </w:p>
+        </w:tc>
+        <w:tc>
+          <w:tcPr>
+            <w:tcW w:w="0" w:type="auto"/>
+          </w:tcPr>
+          <w:p>
+            <w:pPr>
+              <w:cnfStyle w:val="000000100000" w:firstRow="0" w:lastRow="0" w:firstColumn="0" w:lastColumn="0" w:oddVBand="0" w:evenVBand="0" w:oddHBand="1" w:evenHBand="0" w:firstRowFirstColumn="0" w:firstRowLastColumn="0" w:lastRowFirstColumn="0" w:lastRowLastColumn="0"/>
+              <w:rPr>
+                <w:rFonts w:asciiTheme="majorHAnsi" w:hAnsiTheme="majorHAnsi"/>
+              </w:rPr>
+            </w:pPr>
+            <w:r>
+              <w:rPr>
+                <w:rFonts w:asciiTheme="majorHAnsi" w:hAnsiTheme="majorHAnsi"/>
+              </w:rPr>
+              <w:t>175.</w:t>
+            </w:r>
+            <w:r>
+              <w:rPr>
+                <w:rFonts w:asciiTheme="majorHAnsi" w:hAnsiTheme="majorHAnsi"/>
+              </w:rPr>
+              <w:t>6</w:t>
+            </w:r>
+          </w:p>
+        </w:tc>
+        <w:tc>
+          <w:tcPr>
+            <w:tcW w:w="0" w:type="auto"/>
+          </w:tcPr>
+          <w:p>
+            <w:pPr>
+              <w:cnfStyle w:val="000000100000" w:firstRow="0" w:lastRow="0" w:firstColumn="0" w:lastColumn="0" w:oddVBand="0" w:evenVBand="0" w:oddHBand="1" w:evenHBand="0" w:firstRowFirstColumn="0" w:firstRowLastColumn="0" w:lastRowFirstColumn="0" w:lastRowLastColumn="0"/>
+              <w:rPr>
+                <w:rFonts w:asciiTheme="majorHAnsi" w:hAnsiTheme="majorHAnsi"/>
+              </w:rPr>
+            </w:pPr>
+            <w:r>
+              <w:rPr>
+                <w:rFonts w:asciiTheme="majorHAnsi" w:hAnsiTheme="majorHAnsi"/>
+              </w:rPr>
+              <w:t xml:space="preserve">No </w:t>
+            </w:r>
+            <w:r>
+              <w:rPr>
+                <w:rFonts w:asciiTheme="majorHAnsi" w:hAnsiTheme="majorHAnsi"/>
+                <w:sz w:val="20"/>
+                <w:szCs w:val="20"/>
+              </w:rPr>
+              <w:t>(t=</w:t>
+            </w:r>
+            <w:r>
+              <w:rPr>
+                <w:rFonts w:asciiTheme="majorHAnsi" w:hAnsiTheme="majorHAnsi"/>
+                <w:sz w:val="20"/>
+                <w:szCs w:val="20"/>
+              </w:rPr>
+              <w:t>-0.56</w:t>
+            </w:r>
+            <w:r>
+              <w:rPr>
+                <w:rFonts w:asciiTheme="majorHAnsi" w:hAnsiTheme="majorHAnsi"/>
+                <w:sz w:val="20"/>
+                <w:szCs w:val="20"/>
+              </w:rPr>
+              <w:t>, p=0.</w:t>
+            </w:r>
+            <w:r>
+              <w:rPr>
+                <w:rFonts w:asciiTheme="majorHAnsi" w:hAnsiTheme="majorHAnsi"/>
+                <w:sz w:val="20"/>
+                <w:szCs w:val="20"/>
+              </w:rPr>
+              <w:t>585</w:t>
+            </w:r>
+            <w:r>
+              <w:rPr>
+                <w:rFonts w:asciiTheme="majorHAnsi" w:hAnsiTheme="majorHAnsi"/>
+                <w:sz w:val="20"/>
+                <w:szCs w:val="20"/>
+              </w:rPr>
+              <w:t>)</w:t>
+            </w:r>
+          </w:p>
+        </w:tc>
+      </w:tr>
+    </w:tbl>
+    <w:p/>
+    <w:p/>
     <w:p/>
     <w:p/>
     <w:sectPr>

</xml_diff>

<commit_message>
corrected computation of time spent on facebook
</commit_message>
<xml_diff>
--- a/event-logs.docx
+++ b/event-logs.docx
@@ -3161,8 +3161,6 @@
               </w:rPr>
               <w:t>(t=-0.88, p=0.396</w:t>
             </w:r>
-            <w:bookmarkStart w:id="0" w:name="_GoBack"/>
-            <w:bookmarkEnd w:id="0"/>
             <w:r>
               <w:rPr>
                 <w:rFonts w:asciiTheme="majorHAnsi" w:hAnsiTheme="majorHAnsi"/>
@@ -3315,6 +3313,894 @@
     <w:p/>
     <w:p/>
     <w:p/>
+    <w:p/>
+    <w:p/>
+    <w:p/>
+    <w:tbl>
+      <w:tblPr>
+        <w:tblStyle w:val="LightList"/>
+        <w:tblW w:w="0" w:type="auto"/>
+        <w:tblLook w:val="04A0" w:firstRow="1" w:lastRow="0" w:firstColumn="1" w:lastColumn="0" w:noHBand="0" w:noVBand="1"/>
+      </w:tblPr>
+      <w:tblGrid>
+        <w:gridCol w:w="4484"/>
+        <w:gridCol w:w="1310"/>
+        <w:gridCol w:w="764"/>
+        <w:gridCol w:w="2298"/>
+      </w:tblGrid>
+      <w:tr>
+        <w:trPr>
+          <w:cnfStyle w:val="100000000000" w:firstRow="1" w:lastRow="0" w:firstColumn="0" w:lastColumn="0" w:oddVBand="0" w:evenVBand="0" w:oddHBand="0" w:evenHBand="0" w:firstRowFirstColumn="0" w:firstRowLastColumn="0" w:lastRowFirstColumn="0" w:lastRowLastColumn="0"/>
+        </w:trPr>
+        <w:tc>
+          <w:tcPr>
+            <w:cnfStyle w:val="001000000000" w:firstRow="0" w:lastRow="0" w:firstColumn="1" w:lastColumn="0" w:oddVBand="0" w:evenVBand="0" w:oddHBand="0" w:evenHBand="0" w:firstRowFirstColumn="0" w:firstRowLastColumn="0" w:lastRowFirstColumn="0" w:lastRowLastColumn="0"/>
+            <w:tcW w:w="4484" w:type="dxa"/>
+          </w:tcPr>
+          <w:p>
+            <w:pPr>
+              <w:rPr>
+                <w:rFonts w:asciiTheme="majorHAnsi" w:hAnsiTheme="majorHAnsi"/>
+              </w:rPr>
+            </w:pPr>
+            <w:r>
+              <w:rPr>
+                <w:rFonts w:asciiTheme="majorHAnsi" w:hAnsiTheme="majorHAnsi"/>
+              </w:rPr>
+              <w:t>Logged event type</w:t>
+            </w:r>
+          </w:p>
+        </w:tc>
+        <w:tc>
+          <w:tcPr>
+            <w:tcW w:w="1310" w:type="dxa"/>
+          </w:tcPr>
+          <w:p>
+            <w:pPr>
+              <w:cnfStyle w:val="100000000000" w:firstRow="1" w:lastRow="0" w:firstColumn="0" w:lastColumn="0" w:oddVBand="0" w:evenVBand="0" w:oddHBand="0" w:evenHBand="0" w:firstRowFirstColumn="0" w:firstRowLastColumn="0" w:lastRowFirstColumn="0" w:lastRowLastColumn="0"/>
+              <w:rPr>
+                <w:rFonts w:asciiTheme="majorHAnsi" w:hAnsiTheme="majorHAnsi"/>
+              </w:rPr>
+            </w:pPr>
+            <w:r>
+              <w:rPr>
+                <w:rFonts w:asciiTheme="majorHAnsi" w:hAnsiTheme="majorHAnsi"/>
+              </w:rPr>
+              <w:t>in-feed quiz</w:t>
+            </w:r>
+          </w:p>
+        </w:tc>
+        <w:tc>
+          <w:tcPr>
+            <w:tcW w:w="0" w:type="auto"/>
+          </w:tcPr>
+          <w:p>
+            <w:pPr>
+              <w:cnfStyle w:val="100000000000" w:firstRow="1" w:lastRow="0" w:firstColumn="0" w:lastColumn="0" w:oddVBand="0" w:evenVBand="0" w:oddHBand="0" w:evenHBand="0" w:firstRowFirstColumn="0" w:firstRowLastColumn="0" w:lastRowFirstColumn="0" w:lastRowLastColumn="0"/>
+              <w:rPr>
+                <w:rFonts w:asciiTheme="majorHAnsi" w:hAnsiTheme="majorHAnsi"/>
+              </w:rPr>
+            </w:pPr>
+            <w:r>
+              <w:rPr>
+                <w:rFonts w:asciiTheme="majorHAnsi" w:hAnsiTheme="majorHAnsi"/>
+              </w:rPr>
+              <w:t>link</w:t>
+            </w:r>
+          </w:p>
+        </w:tc>
+        <w:tc>
+          <w:tcPr>
+            <w:tcW w:w="0" w:type="auto"/>
+          </w:tcPr>
+          <w:p>
+            <w:pPr>
+              <w:cnfStyle w:val="100000000000" w:firstRow="1" w:lastRow="0" w:firstColumn="0" w:lastColumn="0" w:oddVBand="0" w:evenVBand="0" w:oddHBand="0" w:evenHBand="0" w:firstRowFirstColumn="0" w:firstRowLastColumn="0" w:lastRowFirstColumn="0" w:lastRowLastColumn="0"/>
+              <w:rPr>
+                <w:rFonts w:asciiTheme="majorHAnsi" w:hAnsiTheme="majorHAnsi"/>
+              </w:rPr>
+            </w:pPr>
+            <w:r>
+              <w:rPr>
+                <w:rFonts w:asciiTheme="majorHAnsi" w:hAnsiTheme="majorHAnsi"/>
+              </w:rPr>
+              <w:t>Significant difference?</w:t>
+            </w:r>
+          </w:p>
+        </w:tc>
+      </w:tr>
+      <w:tr>
+        <w:trPr>
+          <w:cnfStyle w:val="000000100000" w:firstRow="0" w:lastRow="0" w:firstColumn="0" w:lastColumn="0" w:oddVBand="0" w:evenVBand="0" w:oddHBand="1" w:evenHBand="0" w:firstRowFirstColumn="0" w:firstRowLastColumn="0" w:lastRowFirstColumn="0" w:lastRowLastColumn="0"/>
+        </w:trPr>
+        <w:tc>
+          <w:tcPr>
+            <w:cnfStyle w:val="001000000000" w:firstRow="0" w:lastRow="0" w:firstColumn="1" w:lastColumn="0" w:oddVBand="0" w:evenVBand="0" w:oddHBand="0" w:evenHBand="0" w:firstRowFirstColumn="0" w:firstRowLastColumn="0" w:lastRowFirstColumn="0" w:lastRowLastColumn="0"/>
+            <w:tcW w:w="4484" w:type="dxa"/>
+          </w:tcPr>
+          <w:p>
+            <w:pPr>
+              <w:rPr>
+                <w:rFonts w:asciiTheme="majorHAnsi" w:hAnsiTheme="majorHAnsi"/>
+              </w:rPr>
+            </w:pPr>
+            <w:r>
+              <w:rPr>
+                <w:rFonts w:asciiTheme="majorHAnsi" w:hAnsiTheme="majorHAnsi"/>
+              </w:rPr>
+              <w:t>N</w:t>
+            </w:r>
+            <w:r>
+              <w:rPr>
+                <w:rFonts w:asciiTheme="majorHAnsi" w:hAnsiTheme="majorHAnsi"/>
+              </w:rPr>
+              <w:t>umber of quizzes answered</w:t>
+            </w:r>
+          </w:p>
+        </w:tc>
+        <w:tc>
+          <w:tcPr>
+            <w:tcW w:w="1310" w:type="dxa"/>
+          </w:tcPr>
+          <w:p>
+            <w:pPr>
+              <w:cnfStyle w:val="000000100000" w:firstRow="0" w:lastRow="0" w:firstColumn="0" w:lastColumn="0" w:oddVBand="0" w:evenVBand="0" w:oddHBand="1" w:evenHBand="0" w:firstRowFirstColumn="0" w:firstRowLastColumn="0" w:lastRowFirstColumn="0" w:lastRowLastColumn="0"/>
+              <w:rPr>
+                <w:rFonts w:asciiTheme="majorHAnsi" w:hAnsiTheme="majorHAnsi"/>
+                <w:b/>
+              </w:rPr>
+            </w:pPr>
+            <w:r>
+              <w:rPr>
+                <w:rFonts w:asciiTheme="majorHAnsi" w:hAnsiTheme="majorHAnsi"/>
+                <w:b/>
+              </w:rPr>
+              <w:t>116.3</w:t>
+            </w:r>
+          </w:p>
+        </w:tc>
+        <w:tc>
+          <w:tcPr>
+            <w:tcW w:w="0" w:type="auto"/>
+          </w:tcPr>
+          <w:p>
+            <w:pPr>
+              <w:cnfStyle w:val="000000100000" w:firstRow="0" w:lastRow="0" w:firstColumn="0" w:lastColumn="0" w:oddVBand="0" w:evenVBand="0" w:oddHBand="1" w:evenHBand="0" w:firstRowFirstColumn="0" w:firstRowLastColumn="0" w:lastRowFirstColumn="0" w:lastRowLastColumn="0"/>
+              <w:rPr>
+                <w:rFonts w:asciiTheme="majorHAnsi" w:hAnsiTheme="majorHAnsi"/>
+                <w:b/>
+              </w:rPr>
+            </w:pPr>
+            <w:r>
+              <w:rPr>
+                <w:rFonts w:asciiTheme="majorHAnsi" w:hAnsiTheme="majorHAnsi"/>
+                <w:b/>
+              </w:rPr>
+              <w:t>17.</w:t>
+            </w:r>
+            <w:r>
+              <w:rPr>
+                <w:rFonts w:asciiTheme="majorHAnsi" w:hAnsiTheme="majorHAnsi"/>
+                <w:b/>
+              </w:rPr>
+              <w:t>9</w:t>
+            </w:r>
+          </w:p>
+        </w:tc>
+        <w:tc>
+          <w:tcPr>
+            <w:tcW w:w="0" w:type="auto"/>
+          </w:tcPr>
+          <w:p>
+            <w:pPr>
+              <w:cnfStyle w:val="000000100000" w:firstRow="0" w:lastRow="0" w:firstColumn="0" w:lastColumn="0" w:oddVBand="0" w:evenVBand="0" w:oddHBand="1" w:evenHBand="0" w:firstRowFirstColumn="0" w:firstRowLastColumn="0" w:lastRowFirstColumn="0" w:lastRowLastColumn="0"/>
+              <w:rPr>
+                <w:rFonts w:asciiTheme="majorHAnsi" w:hAnsiTheme="majorHAnsi"/>
+                <w:b/>
+              </w:rPr>
+            </w:pPr>
+            <w:r>
+              <w:rPr>
+                <w:rFonts w:asciiTheme="majorHAnsi" w:hAnsiTheme="majorHAnsi"/>
+                <w:b/>
+              </w:rPr>
+              <w:t xml:space="preserve">Yes </w:t>
+            </w:r>
+            <w:r>
+              <w:rPr>
+                <w:rFonts w:asciiTheme="majorHAnsi" w:hAnsiTheme="majorHAnsi"/>
+                <w:b/>
+                <w:sz w:val="20"/>
+                <w:szCs w:val="20"/>
+              </w:rPr>
+              <w:t>(t=2.42, p=0.032)</w:t>
+            </w:r>
+          </w:p>
+        </w:tc>
+      </w:tr>
+      <w:tr>
+        <w:tc>
+          <w:tcPr>
+            <w:cnfStyle w:val="001000000000" w:firstRow="0" w:lastRow="0" w:firstColumn="1" w:lastColumn="0" w:oddVBand="0" w:evenVBand="0" w:oddHBand="0" w:evenHBand="0" w:firstRowFirstColumn="0" w:firstRowLastColumn="0" w:lastRowFirstColumn="0" w:lastRowLastColumn="0"/>
+            <w:tcW w:w="4484" w:type="dxa"/>
+          </w:tcPr>
+          <w:p>
+            <w:pPr>
+              <w:rPr>
+                <w:rFonts w:asciiTheme="majorHAnsi" w:hAnsiTheme="majorHAnsi"/>
+              </w:rPr>
+            </w:pPr>
+            <w:r>
+              <w:rPr>
+                <w:rFonts w:asciiTheme="majorHAnsi" w:hAnsiTheme="majorHAnsi"/>
+              </w:rPr>
+              <w:t>Number of study sessions</w:t>
+            </w:r>
+          </w:p>
+        </w:tc>
+        <w:tc>
+          <w:tcPr>
+            <w:tcW w:w="1310" w:type="dxa"/>
+          </w:tcPr>
+          <w:p>
+            <w:pPr>
+              <w:cnfStyle w:val="000000000000" w:firstRow="0" w:lastRow="0" w:firstColumn="0" w:lastColumn="0" w:oddVBand="0" w:evenVBand="0" w:oddHBand="0" w:evenHBand="0" w:firstRowFirstColumn="0" w:firstRowLastColumn="0" w:lastRowFirstColumn="0" w:lastRowLastColumn="0"/>
+              <w:rPr>
+                <w:rFonts w:asciiTheme="majorHAnsi" w:hAnsiTheme="majorHAnsi"/>
+                <w:b/>
+              </w:rPr>
+            </w:pPr>
+            <w:r>
+              <w:rPr>
+                <w:rFonts w:asciiTheme="majorHAnsi" w:hAnsiTheme="majorHAnsi"/>
+                <w:b/>
+              </w:rPr>
+              <w:t>21.29</w:t>
+            </w:r>
+          </w:p>
+        </w:tc>
+        <w:tc>
+          <w:tcPr>
+            <w:tcW w:w="0" w:type="auto"/>
+          </w:tcPr>
+          <w:p>
+            <w:pPr>
+              <w:cnfStyle w:val="000000000000" w:firstRow="0" w:lastRow="0" w:firstColumn="0" w:lastColumn="0" w:oddVBand="0" w:evenVBand="0" w:oddHBand="0" w:evenHBand="0" w:firstRowFirstColumn="0" w:firstRowLastColumn="0" w:lastRowFirstColumn="0" w:lastRowLastColumn="0"/>
+              <w:rPr>
+                <w:rFonts w:asciiTheme="majorHAnsi" w:hAnsiTheme="majorHAnsi"/>
+                <w:b/>
+              </w:rPr>
+            </w:pPr>
+            <w:r>
+              <w:rPr>
+                <w:rFonts w:asciiTheme="majorHAnsi" w:hAnsiTheme="majorHAnsi"/>
+                <w:b/>
+              </w:rPr>
+              <w:t>2.00</w:t>
+            </w:r>
+          </w:p>
+        </w:tc>
+        <w:tc>
+          <w:tcPr>
+            <w:tcW w:w="0" w:type="auto"/>
+          </w:tcPr>
+          <w:p>
+            <w:pPr>
+              <w:cnfStyle w:val="000000000000" w:firstRow="0" w:lastRow="0" w:firstColumn="0" w:lastColumn="0" w:oddVBand="0" w:evenVBand="0" w:oddHBand="0" w:evenHBand="0" w:firstRowFirstColumn="0" w:firstRowLastColumn="0" w:lastRowFirstColumn="0" w:lastRowLastColumn="0"/>
+              <w:rPr>
+                <w:rFonts w:asciiTheme="majorHAnsi" w:hAnsiTheme="majorHAnsi"/>
+                <w:b/>
+              </w:rPr>
+            </w:pPr>
+            <w:r>
+              <w:rPr>
+                <w:rFonts w:asciiTheme="majorHAnsi" w:hAnsiTheme="majorHAnsi"/>
+                <w:b/>
+              </w:rPr>
+              <w:t xml:space="preserve">Yes </w:t>
+            </w:r>
+            <w:r>
+              <w:rPr>
+                <w:rFonts w:asciiTheme="majorHAnsi" w:hAnsiTheme="majorHAnsi"/>
+                <w:b/>
+                <w:sz w:val="20"/>
+                <w:szCs w:val="20"/>
+              </w:rPr>
+              <w:t>(t=2.62, p=0.022</w:t>
+            </w:r>
+            <w:r>
+              <w:rPr>
+                <w:rFonts w:asciiTheme="majorHAnsi" w:hAnsiTheme="majorHAnsi"/>
+                <w:b/>
+                <w:sz w:val="20"/>
+                <w:szCs w:val="20"/>
+              </w:rPr>
+              <w:t>)</w:t>
+            </w:r>
+          </w:p>
+        </w:tc>
+      </w:tr>
+      <w:tr>
+        <w:trPr>
+          <w:cnfStyle w:val="000000100000" w:firstRow="0" w:lastRow="0" w:firstColumn="0" w:lastColumn="0" w:oddVBand="0" w:evenVBand="0" w:oddHBand="1" w:evenHBand="0" w:firstRowFirstColumn="0" w:firstRowLastColumn="0" w:lastRowFirstColumn="0" w:lastRowLastColumn="0"/>
+        </w:trPr>
+        <w:tc>
+          <w:tcPr>
+            <w:cnfStyle w:val="001000000000" w:firstRow="0" w:lastRow="0" w:firstColumn="1" w:lastColumn="0" w:oddVBand="0" w:evenVBand="0" w:oddHBand="0" w:evenHBand="0" w:firstRowFirstColumn="0" w:firstRowLastColumn="0" w:lastRowFirstColumn="0" w:lastRowLastColumn="0"/>
+            <w:tcW w:w="4484" w:type="dxa"/>
+          </w:tcPr>
+          <w:p>
+            <w:pPr>
+              <w:rPr>
+                <w:rFonts w:asciiTheme="majorHAnsi" w:hAnsiTheme="majorHAnsi"/>
+              </w:rPr>
+            </w:pPr>
+            <w:r>
+              <w:rPr>
+                <w:rFonts w:asciiTheme="majorHAnsi" w:hAnsiTheme="majorHAnsi"/>
+              </w:rPr>
+              <w:t>Number of days on which at least one quiz was answered</w:t>
+            </w:r>
+          </w:p>
+        </w:tc>
+        <w:tc>
+          <w:tcPr>
+            <w:tcW w:w="1310" w:type="dxa"/>
+          </w:tcPr>
+          <w:p>
+            <w:pPr>
+              <w:cnfStyle w:val="000000100000" w:firstRow="0" w:lastRow="0" w:firstColumn="0" w:lastColumn="0" w:oddVBand="0" w:evenVBand="0" w:oddHBand="1" w:evenHBand="0" w:firstRowFirstColumn="0" w:firstRowLastColumn="0" w:lastRowFirstColumn="0" w:lastRowLastColumn="0"/>
+              <w:rPr>
+                <w:rFonts w:asciiTheme="majorHAnsi" w:hAnsiTheme="majorHAnsi"/>
+                <w:b/>
+              </w:rPr>
+            </w:pPr>
+            <w:r>
+              <w:rPr>
+                <w:rFonts w:asciiTheme="majorHAnsi" w:hAnsiTheme="majorHAnsi"/>
+                <w:b/>
+              </w:rPr>
+              <w:t>4.43</w:t>
+            </w:r>
+          </w:p>
+        </w:tc>
+        <w:tc>
+          <w:tcPr>
+            <w:tcW w:w="0" w:type="auto"/>
+          </w:tcPr>
+          <w:p>
+            <w:pPr>
+              <w:cnfStyle w:val="000000100000" w:firstRow="0" w:lastRow="0" w:firstColumn="0" w:lastColumn="0" w:oddVBand="0" w:evenVBand="0" w:oddHBand="1" w:evenHBand="0" w:firstRowFirstColumn="0" w:firstRowLastColumn="0" w:lastRowFirstColumn="0" w:lastRowLastColumn="0"/>
+              <w:rPr>
+                <w:rFonts w:asciiTheme="majorHAnsi" w:hAnsiTheme="majorHAnsi"/>
+                <w:b/>
+              </w:rPr>
+            </w:pPr>
+            <w:r>
+              <w:rPr>
+                <w:rFonts w:asciiTheme="majorHAnsi" w:hAnsiTheme="majorHAnsi"/>
+                <w:b/>
+              </w:rPr>
+              <w:t>0.86</w:t>
+            </w:r>
+          </w:p>
+        </w:tc>
+        <w:tc>
+          <w:tcPr>
+            <w:tcW w:w="0" w:type="auto"/>
+          </w:tcPr>
+          <w:p>
+            <w:pPr>
+              <w:cnfStyle w:val="000000100000" w:firstRow="0" w:lastRow="0" w:firstColumn="0" w:lastColumn="0" w:oddVBand="0" w:evenVBand="0" w:oddHBand="1" w:evenHBand="0" w:firstRowFirstColumn="0" w:firstRowLastColumn="0" w:lastRowFirstColumn="0" w:lastRowLastColumn="0"/>
+              <w:rPr>
+                <w:rFonts w:asciiTheme="majorHAnsi" w:hAnsiTheme="majorHAnsi"/>
+                <w:b/>
+              </w:rPr>
+            </w:pPr>
+            <w:r>
+              <w:rPr>
+                <w:rFonts w:asciiTheme="majorHAnsi" w:hAnsiTheme="majorHAnsi"/>
+                <w:b/>
+              </w:rPr>
+              <w:t xml:space="preserve">Yes </w:t>
+            </w:r>
+            <w:r>
+              <w:rPr>
+                <w:rFonts w:asciiTheme="majorHAnsi" w:hAnsiTheme="majorHAnsi"/>
+                <w:b/>
+                <w:sz w:val="20"/>
+                <w:szCs w:val="20"/>
+              </w:rPr>
+              <w:t>(t=4.33, p=0.001)</w:t>
+            </w:r>
+          </w:p>
+        </w:tc>
+      </w:tr>
+      <w:tr>
+        <w:tc>
+          <w:tcPr>
+            <w:cnfStyle w:val="001000000000" w:firstRow="0" w:lastRow="0" w:firstColumn="1" w:lastColumn="0" w:oddVBand="0" w:evenVBand="0" w:oddHBand="0" w:evenHBand="0" w:firstRowFirstColumn="0" w:firstRowLastColumn="0" w:lastRowFirstColumn="0" w:lastRowLastColumn="0"/>
+            <w:tcW w:w="4484" w:type="dxa"/>
+          </w:tcPr>
+          <w:p>
+            <w:pPr>
+              <w:rPr>
+                <w:rFonts w:asciiTheme="majorHAnsi" w:hAnsiTheme="majorHAnsi"/>
+              </w:rPr>
+            </w:pPr>
+            <w:r>
+              <w:rPr>
+                <w:rFonts w:asciiTheme="majorHAnsi" w:hAnsiTheme="majorHAnsi"/>
+              </w:rPr>
+              <w:t>Fraction of days Facebook was visited on which at least one quiz was answered</w:t>
+            </w:r>
+          </w:p>
+        </w:tc>
+        <w:tc>
+          <w:tcPr>
+            <w:tcW w:w="1310" w:type="dxa"/>
+          </w:tcPr>
+          <w:p>
+            <w:pPr>
+              <w:cnfStyle w:val="000000000000" w:firstRow="0" w:lastRow="0" w:firstColumn="0" w:lastColumn="0" w:oddVBand="0" w:evenVBand="0" w:oddHBand="0" w:evenHBand="0" w:firstRowFirstColumn="0" w:firstRowLastColumn="0" w:lastRowFirstColumn="0" w:lastRowLastColumn="0"/>
+              <w:rPr>
+                <w:rFonts w:asciiTheme="majorHAnsi" w:hAnsiTheme="majorHAnsi"/>
+                <w:b/>
+              </w:rPr>
+            </w:pPr>
+            <w:r>
+              <w:rPr>
+                <w:rFonts w:asciiTheme="majorHAnsi" w:hAnsiTheme="majorHAnsi"/>
+                <w:b/>
+              </w:rPr>
+              <w:t>0.81</w:t>
+            </w:r>
+          </w:p>
+        </w:tc>
+        <w:tc>
+          <w:tcPr>
+            <w:tcW w:w="0" w:type="auto"/>
+          </w:tcPr>
+          <w:p>
+            <w:pPr>
+              <w:cnfStyle w:val="000000000000" w:firstRow="0" w:lastRow="0" w:firstColumn="0" w:lastColumn="0" w:oddVBand="0" w:evenVBand="0" w:oddHBand="0" w:evenHBand="0" w:firstRowFirstColumn="0" w:firstRowLastColumn="0" w:lastRowFirstColumn="0" w:lastRowLastColumn="0"/>
+              <w:rPr>
+                <w:rFonts w:asciiTheme="majorHAnsi" w:hAnsiTheme="majorHAnsi"/>
+                <w:b/>
+              </w:rPr>
+            </w:pPr>
+            <w:r>
+              <w:rPr>
+                <w:rFonts w:asciiTheme="majorHAnsi" w:hAnsiTheme="majorHAnsi"/>
+                <w:b/>
+              </w:rPr>
+              <w:t>0.18</w:t>
+            </w:r>
+          </w:p>
+        </w:tc>
+        <w:tc>
+          <w:tcPr>
+            <w:tcW w:w="0" w:type="auto"/>
+          </w:tcPr>
+          <w:p>
+            <w:pPr>
+              <w:cnfStyle w:val="000000000000" w:firstRow="0" w:lastRow="0" w:firstColumn="0" w:lastColumn="0" w:oddVBand="0" w:evenVBand="0" w:oddHBand="0" w:evenHBand="0" w:firstRowFirstColumn="0" w:firstRowLastColumn="0" w:lastRowFirstColumn="0" w:lastRowLastColumn="0"/>
+              <w:rPr>
+                <w:rFonts w:asciiTheme="majorHAnsi" w:hAnsiTheme="majorHAnsi"/>
+                <w:b/>
+              </w:rPr>
+            </w:pPr>
+            <w:r>
+              <w:rPr>
+                <w:rFonts w:asciiTheme="majorHAnsi" w:hAnsiTheme="majorHAnsi"/>
+                <w:b/>
+              </w:rPr>
+              <w:t xml:space="preserve">Yes </w:t>
+            </w:r>
+            <w:r>
+              <w:rPr>
+                <w:rFonts w:asciiTheme="majorHAnsi" w:hAnsiTheme="majorHAnsi"/>
+                <w:b/>
+                <w:sz w:val="20"/>
+                <w:szCs w:val="20"/>
+              </w:rPr>
+              <w:t>(t=4.87, p=0.0004)</w:t>
+            </w:r>
+          </w:p>
+        </w:tc>
+      </w:tr>
+      <w:tr>
+        <w:trPr>
+          <w:cnfStyle w:val="000000100000" w:firstRow="0" w:lastRow="0" w:firstColumn="0" w:lastColumn="0" w:oddVBand="0" w:evenVBand="0" w:oddHBand="1" w:evenHBand="0" w:firstRowFirstColumn="0" w:firstRowLastColumn="0" w:lastRowFirstColumn="0" w:lastRowLastColumn="0"/>
+        </w:trPr>
+        <w:tc>
+          <w:tcPr>
+            <w:cnfStyle w:val="001000000000" w:firstRow="0" w:lastRow="0" w:firstColumn="1" w:lastColumn="0" w:oddVBand="0" w:evenVBand="0" w:oddHBand="0" w:evenHBand="0" w:firstRowFirstColumn="0" w:firstRowLastColumn="0" w:lastRowFirstColumn="0" w:lastRowLastColumn="0"/>
+            <w:tcW w:w="4484" w:type="dxa"/>
+          </w:tcPr>
+          <w:p>
+            <w:pPr>
+              <w:rPr>
+                <w:rFonts w:asciiTheme="majorHAnsi" w:hAnsiTheme="majorHAnsi"/>
+                <w:b w:val="0"/>
+              </w:rPr>
+            </w:pPr>
+            <w:r>
+              <w:rPr>
+                <w:rFonts w:asciiTheme="majorHAnsi" w:hAnsiTheme="majorHAnsi"/>
+                <w:b w:val="0"/>
+              </w:rPr>
+              <w:t xml:space="preserve">Number of days </w:t>
+            </w:r>
+            <w:r>
+              <w:rPr>
+                <w:rFonts w:asciiTheme="majorHAnsi" w:hAnsiTheme="majorHAnsi"/>
+                <w:b w:val="0"/>
+              </w:rPr>
+              <w:t xml:space="preserve">on which </w:t>
+            </w:r>
+            <w:r>
+              <w:rPr>
+                <w:rFonts w:asciiTheme="majorHAnsi" w:hAnsiTheme="majorHAnsi"/>
+                <w:b w:val="0"/>
+              </w:rPr>
+              <w:t>Facebook was visited</w:t>
+            </w:r>
+            <w:r>
+              <w:rPr>
+                <w:rFonts w:asciiTheme="majorHAnsi" w:hAnsiTheme="majorHAnsi"/>
+                <w:b w:val="0"/>
+              </w:rPr>
+              <w:t xml:space="preserve"> at least once (out of 7)</w:t>
+            </w:r>
+          </w:p>
+        </w:tc>
+        <w:tc>
+          <w:tcPr>
+            <w:tcW w:w="1310" w:type="dxa"/>
+          </w:tcPr>
+          <w:p>
+            <w:pPr>
+              <w:cnfStyle w:val="000000100000" w:firstRow="0" w:lastRow="0" w:firstColumn="0" w:lastColumn="0" w:oddVBand="0" w:evenVBand="0" w:oddHBand="1" w:evenHBand="0" w:firstRowFirstColumn="0" w:firstRowLastColumn="0" w:lastRowFirstColumn="0" w:lastRowLastColumn="0"/>
+              <w:rPr>
+                <w:rFonts w:asciiTheme="majorHAnsi" w:hAnsiTheme="majorHAnsi"/>
+              </w:rPr>
+            </w:pPr>
+            <w:r>
+              <w:rPr>
+                <w:rFonts w:asciiTheme="majorHAnsi" w:hAnsiTheme="majorHAnsi"/>
+              </w:rPr>
+              <w:t>5.71</w:t>
+            </w:r>
+          </w:p>
+        </w:tc>
+        <w:tc>
+          <w:tcPr>
+            <w:tcW w:w="0" w:type="auto"/>
+          </w:tcPr>
+          <w:p>
+            <w:pPr>
+              <w:cnfStyle w:val="000000100000" w:firstRow="0" w:lastRow="0" w:firstColumn="0" w:lastColumn="0" w:oddVBand="0" w:evenVBand="0" w:oddHBand="1" w:evenHBand="0" w:firstRowFirstColumn="0" w:firstRowLastColumn="0" w:lastRowFirstColumn="0" w:lastRowLastColumn="0"/>
+              <w:rPr>
+                <w:rFonts w:asciiTheme="majorHAnsi" w:hAnsiTheme="majorHAnsi"/>
+              </w:rPr>
+            </w:pPr>
+            <w:r>
+              <w:rPr>
+                <w:rFonts w:asciiTheme="majorHAnsi" w:hAnsiTheme="majorHAnsi"/>
+              </w:rPr>
+              <w:t>6.14</w:t>
+            </w:r>
+          </w:p>
+        </w:tc>
+        <w:tc>
+          <w:tcPr>
+            <w:tcW w:w="0" w:type="auto"/>
+          </w:tcPr>
+          <w:p>
+            <w:pPr>
+              <w:cnfStyle w:val="000000100000" w:firstRow="0" w:lastRow="0" w:firstColumn="0" w:lastColumn="0" w:oddVBand="0" w:evenVBand="0" w:oddHBand="1" w:evenHBand="0" w:firstRowFirstColumn="0" w:firstRowLastColumn="0" w:lastRowFirstColumn="0" w:lastRowLastColumn="0"/>
+              <w:rPr>
+                <w:rFonts w:asciiTheme="majorHAnsi" w:hAnsiTheme="majorHAnsi"/>
+              </w:rPr>
+            </w:pPr>
+            <w:r>
+              <w:rPr>
+                <w:rFonts w:asciiTheme="majorHAnsi" w:hAnsiTheme="majorHAnsi"/>
+              </w:rPr>
+              <w:t xml:space="preserve">No </w:t>
+            </w:r>
+            <w:r>
+              <w:rPr>
+                <w:rFonts w:asciiTheme="majorHAnsi" w:hAnsiTheme="majorHAnsi"/>
+                <w:sz w:val="20"/>
+                <w:szCs w:val="20"/>
+              </w:rPr>
+              <w:t>(t=-0.43, p=0.677)</w:t>
+            </w:r>
+          </w:p>
+        </w:tc>
+      </w:tr>
+      <w:tr>
+        <w:tc>
+          <w:tcPr>
+            <w:cnfStyle w:val="001000000000" w:firstRow="0" w:lastRow="0" w:firstColumn="1" w:lastColumn="0" w:oddVBand="0" w:evenVBand="0" w:oddHBand="0" w:evenHBand="0" w:firstRowFirstColumn="0" w:firstRowLastColumn="0" w:lastRowFirstColumn="0" w:lastRowLastColumn="0"/>
+            <w:tcW w:w="4484" w:type="dxa"/>
+          </w:tcPr>
+          <w:p>
+            <w:pPr>
+              <w:rPr>
+                <w:rFonts w:asciiTheme="majorHAnsi" w:hAnsiTheme="majorHAnsi"/>
+                <w:b w:val="0"/>
+              </w:rPr>
+            </w:pPr>
+            <w:r>
+              <w:rPr>
+                <w:rFonts w:asciiTheme="majorHAnsi" w:hAnsiTheme="majorHAnsi"/>
+                <w:b w:val="0"/>
+              </w:rPr>
+              <w:t>Average time spent on Facebook each day (in minutes)</w:t>
+            </w:r>
+          </w:p>
+        </w:tc>
+        <w:tc>
+          <w:tcPr>
+            <w:tcW w:w="1310" w:type="dxa"/>
+          </w:tcPr>
+          <w:p>
+            <w:pPr>
+              <w:cnfStyle w:val="000000000000" w:firstRow="0" w:lastRow="0" w:firstColumn="0" w:lastColumn="0" w:oddVBand="0" w:evenVBand="0" w:oddHBand="0" w:evenHBand="0" w:firstRowFirstColumn="0" w:firstRowLastColumn="0" w:lastRowFirstColumn="0" w:lastRowLastColumn="0"/>
+              <w:rPr>
+                <w:rFonts w:asciiTheme="majorHAnsi" w:hAnsiTheme="majorHAnsi"/>
+              </w:rPr>
+            </w:pPr>
+            <w:r>
+              <w:rPr>
+                <w:rFonts w:asciiTheme="majorHAnsi" w:hAnsiTheme="majorHAnsi"/>
+              </w:rPr>
+              <w:t>14</w:t>
+            </w:r>
+            <w:r>
+              <w:rPr>
+                <w:rFonts w:asciiTheme="majorHAnsi" w:hAnsiTheme="majorHAnsi"/>
+              </w:rPr>
+              <w:t>.</w:t>
+            </w:r>
+            <w:r>
+              <w:rPr>
+                <w:rFonts w:asciiTheme="majorHAnsi" w:hAnsiTheme="majorHAnsi"/>
+              </w:rPr>
+              <w:t>7</w:t>
+            </w:r>
+          </w:p>
+        </w:tc>
+        <w:tc>
+          <w:tcPr>
+            <w:tcW w:w="0" w:type="auto"/>
+          </w:tcPr>
+          <w:p>
+            <w:pPr>
+              <w:cnfStyle w:val="000000000000" w:firstRow="0" w:lastRow="0" w:firstColumn="0" w:lastColumn="0" w:oddVBand="0" w:evenVBand="0" w:oddHBand="0" w:evenHBand="0" w:firstRowFirstColumn="0" w:firstRowLastColumn="0" w:lastRowFirstColumn="0" w:lastRowLastColumn="0"/>
+              <w:rPr>
+                <w:rFonts w:asciiTheme="majorHAnsi" w:hAnsiTheme="majorHAnsi"/>
+              </w:rPr>
+            </w:pPr>
+            <w:r>
+              <w:rPr>
+                <w:rFonts w:asciiTheme="majorHAnsi" w:hAnsiTheme="majorHAnsi"/>
+              </w:rPr>
+              <w:t>25</w:t>
+            </w:r>
+            <w:r>
+              <w:rPr>
+                <w:rFonts w:asciiTheme="majorHAnsi" w:hAnsiTheme="majorHAnsi"/>
+              </w:rPr>
+              <w:t>.</w:t>
+            </w:r>
+            <w:r>
+              <w:rPr>
+                <w:rFonts w:asciiTheme="majorHAnsi" w:hAnsiTheme="majorHAnsi"/>
+              </w:rPr>
+              <w:t>4</w:t>
+            </w:r>
+          </w:p>
+        </w:tc>
+        <w:tc>
+          <w:tcPr>
+            <w:tcW w:w="0" w:type="auto"/>
+          </w:tcPr>
+          <w:p>
+            <w:pPr>
+              <w:cnfStyle w:val="000000000000" w:firstRow="0" w:lastRow="0" w:firstColumn="0" w:lastColumn="0" w:oddVBand="0" w:evenVBand="0" w:oddHBand="0" w:evenHBand="0" w:firstRowFirstColumn="0" w:firstRowLastColumn="0" w:lastRowFirstColumn="0" w:lastRowLastColumn="0"/>
+              <w:rPr>
+                <w:rFonts w:asciiTheme="majorHAnsi" w:hAnsiTheme="majorHAnsi"/>
+              </w:rPr>
+            </w:pPr>
+            <w:r>
+              <w:rPr>
+                <w:rFonts w:asciiTheme="majorHAnsi" w:hAnsiTheme="majorHAnsi"/>
+              </w:rPr>
+              <w:t xml:space="preserve">No </w:t>
+            </w:r>
+            <w:r>
+              <w:rPr>
+                <w:rFonts w:asciiTheme="majorHAnsi" w:hAnsiTheme="majorHAnsi"/>
+                <w:sz w:val="20"/>
+                <w:szCs w:val="20"/>
+              </w:rPr>
+              <w:t>(t=-0.71</w:t>
+            </w:r>
+            <w:r>
+              <w:rPr>
+                <w:rFonts w:asciiTheme="majorHAnsi" w:hAnsiTheme="majorHAnsi"/>
+                <w:sz w:val="20"/>
+                <w:szCs w:val="20"/>
+              </w:rPr>
+              <w:t>, p=0.</w:t>
+            </w:r>
+            <w:r>
+              <w:rPr>
+                <w:rFonts w:asciiTheme="majorHAnsi" w:hAnsiTheme="majorHAnsi"/>
+                <w:sz w:val="20"/>
+                <w:szCs w:val="20"/>
+              </w:rPr>
+              <w:t>489</w:t>
+            </w:r>
+            <w:r>
+              <w:rPr>
+                <w:rFonts w:asciiTheme="majorHAnsi" w:hAnsiTheme="majorHAnsi"/>
+                <w:sz w:val="20"/>
+                <w:szCs w:val="20"/>
+              </w:rPr>
+              <w:t>)</w:t>
+            </w:r>
+          </w:p>
+        </w:tc>
+      </w:tr>
+      <w:tr>
+        <w:trPr>
+          <w:cnfStyle w:val="000000100000" w:firstRow="0" w:lastRow="0" w:firstColumn="0" w:lastColumn="0" w:oddVBand="0" w:evenVBand="0" w:oddHBand="1" w:evenHBand="0" w:firstRowFirstColumn="0" w:firstRowLastColumn="0" w:lastRowFirstColumn="0" w:lastRowLastColumn="0"/>
+        </w:trPr>
+        <w:tc>
+          <w:tcPr>
+            <w:cnfStyle w:val="001000000000" w:firstRow="0" w:lastRow="0" w:firstColumn="1" w:lastColumn="0" w:oddVBand="0" w:evenVBand="0" w:oddHBand="0" w:evenHBand="0" w:firstRowFirstColumn="0" w:firstRowLastColumn="0" w:lastRowFirstColumn="0" w:lastRowLastColumn="0"/>
+            <w:tcW w:w="4484" w:type="dxa"/>
+          </w:tcPr>
+          <w:p>
+            <w:pPr>
+              <w:rPr>
+                <w:rFonts w:asciiTheme="majorHAnsi" w:hAnsiTheme="majorHAnsi"/>
+                <w:b w:val="0"/>
+              </w:rPr>
+            </w:pPr>
+            <w:r>
+              <w:rPr>
+                <w:rFonts w:asciiTheme="majorHAnsi" w:hAnsiTheme="majorHAnsi"/>
+                <w:b w:val="0"/>
+              </w:rPr>
+              <w:t>N</w:t>
+            </w:r>
+            <w:r>
+              <w:rPr>
+                <w:rFonts w:asciiTheme="majorHAnsi" w:hAnsiTheme="majorHAnsi"/>
+                <w:b w:val="0"/>
+              </w:rPr>
+              <w:t>umber of items inserted into the feed</w:t>
+            </w:r>
+          </w:p>
+        </w:tc>
+        <w:tc>
+          <w:tcPr>
+            <w:tcW w:w="1310" w:type="dxa"/>
+          </w:tcPr>
+          <w:p>
+            <w:pPr>
+              <w:cnfStyle w:val="000000100000" w:firstRow="0" w:lastRow="0" w:firstColumn="0" w:lastColumn="0" w:oddVBand="0" w:evenVBand="0" w:oddHBand="1" w:evenHBand="0" w:firstRowFirstColumn="0" w:firstRowLastColumn="0" w:lastRowFirstColumn="0" w:lastRowLastColumn="0"/>
+              <w:rPr>
+                <w:rFonts w:asciiTheme="majorHAnsi" w:hAnsiTheme="majorHAnsi"/>
+              </w:rPr>
+            </w:pPr>
+            <w:r>
+              <w:rPr>
+                <w:rFonts w:asciiTheme="majorHAnsi" w:hAnsiTheme="majorHAnsi"/>
+              </w:rPr>
+              <w:t>132.1</w:t>
+            </w:r>
+          </w:p>
+        </w:tc>
+        <w:tc>
+          <w:tcPr>
+            <w:tcW w:w="0" w:type="auto"/>
+          </w:tcPr>
+          <w:p>
+            <w:pPr>
+              <w:cnfStyle w:val="000000100000" w:firstRow="0" w:lastRow="0" w:firstColumn="0" w:lastColumn="0" w:oddVBand="0" w:evenVBand="0" w:oddHBand="1" w:evenHBand="0" w:firstRowFirstColumn="0" w:firstRowLastColumn="0" w:lastRowFirstColumn="0" w:lastRowLastColumn="0"/>
+              <w:rPr>
+                <w:rFonts w:asciiTheme="majorHAnsi" w:hAnsiTheme="majorHAnsi"/>
+              </w:rPr>
+            </w:pPr>
+            <w:r>
+              <w:rPr>
+                <w:rFonts w:asciiTheme="majorHAnsi" w:hAnsiTheme="majorHAnsi"/>
+              </w:rPr>
+              <w:t>175.</w:t>
+            </w:r>
+            <w:r>
+              <w:rPr>
+                <w:rFonts w:asciiTheme="majorHAnsi" w:hAnsiTheme="majorHAnsi"/>
+              </w:rPr>
+              <w:t>6</w:t>
+            </w:r>
+          </w:p>
+        </w:tc>
+        <w:tc>
+          <w:tcPr>
+            <w:tcW w:w="0" w:type="auto"/>
+          </w:tcPr>
+          <w:p>
+            <w:pPr>
+              <w:cnfStyle w:val="000000100000" w:firstRow="0" w:lastRow="0" w:firstColumn="0" w:lastColumn="0" w:oddVBand="0" w:evenVBand="0" w:oddHBand="1" w:evenHBand="0" w:firstRowFirstColumn="0" w:firstRowLastColumn="0" w:lastRowFirstColumn="0" w:lastRowLastColumn="0"/>
+              <w:rPr>
+                <w:rFonts w:asciiTheme="majorHAnsi" w:hAnsiTheme="majorHAnsi"/>
+              </w:rPr>
+            </w:pPr>
+            <w:r>
+              <w:rPr>
+                <w:rFonts w:asciiTheme="majorHAnsi" w:hAnsiTheme="majorHAnsi"/>
+              </w:rPr>
+              <w:t xml:space="preserve">No </w:t>
+            </w:r>
+            <w:r>
+              <w:rPr>
+                <w:rFonts w:asciiTheme="majorHAnsi" w:hAnsiTheme="majorHAnsi"/>
+                <w:sz w:val="20"/>
+                <w:szCs w:val="20"/>
+              </w:rPr>
+              <w:t>(t=</w:t>
+            </w:r>
+            <w:r>
+              <w:rPr>
+                <w:rFonts w:asciiTheme="majorHAnsi" w:hAnsiTheme="majorHAnsi"/>
+                <w:sz w:val="20"/>
+                <w:szCs w:val="20"/>
+              </w:rPr>
+              <w:t>-0.56</w:t>
+            </w:r>
+            <w:r>
+              <w:rPr>
+                <w:rFonts w:asciiTheme="majorHAnsi" w:hAnsiTheme="majorHAnsi"/>
+                <w:sz w:val="20"/>
+                <w:szCs w:val="20"/>
+              </w:rPr>
+              <w:t>, p=0.</w:t>
+            </w:r>
+            <w:r>
+              <w:rPr>
+                <w:rFonts w:asciiTheme="majorHAnsi" w:hAnsiTheme="majorHAnsi"/>
+                <w:sz w:val="20"/>
+                <w:szCs w:val="20"/>
+              </w:rPr>
+              <w:t>585</w:t>
+            </w:r>
+            <w:r>
+              <w:rPr>
+                <w:rFonts w:asciiTheme="majorHAnsi" w:hAnsiTheme="majorHAnsi"/>
+                <w:sz w:val="20"/>
+                <w:szCs w:val="20"/>
+              </w:rPr>
+              <w:t>)</w:t>
+            </w:r>
+          </w:p>
+        </w:tc>
+      </w:tr>
+    </w:tbl>
+    <w:p/>
+    <w:p/>
+    <w:p/>
+    <w:p>
+      <w:bookmarkStart w:id="0" w:name="_GoBack"/>
+      <w:bookmarkEnd w:id="0"/>
+    </w:p>
     <w:sectPr>
       <w:pgSz w:w="12240" w:h="15840"/>
       <w:pgMar w:top="1440" w:right="1800" w:bottom="1440" w:left="1800" w:header="720" w:footer="720" w:gutter="0"/>

</xml_diff>